<commit_message>
Incluimos el ejercicio interceptores
</commit_message>
<xml_diff>
--- a/documentacion/curso angular.docx
+++ b/documentacion/curso angular.docx
@@ -47302,7 +47302,13 @@
         <w:pStyle w:val="Prrafodelista"/>
       </w:pPr>
       <w:r>
-        <w:t xml:space="preserve">El servidor tiene un endpoint para que permite opcionalmente enviar los parámetros limite y desde para decirle que nos envíe los clientes desde un número y con un límite de registros. Sería algo así: </w:t>
+        <w:t xml:space="preserve">El servidor tiene un endpoint para que permite opcionalmente enviar los parámetros limite y desde para decirle que nos </w:t>
+      </w:r>
+      <w:r>
+        <w:t>devuelva</w:t>
+      </w:r>
+      <w:r>
+        <w:t xml:space="preserve"> los clientes desde un número y con un límite de registros. Sería algo así: </w:t>
       </w:r>
       <w:r>
         <w:t>desde=4&amp;limite=2</w:t>
@@ -47325,8 +47331,6 @@
       <w:pPr>
         <w:ind w:left="360"/>
       </w:pPr>
-      <w:bookmarkStart w:id="0" w:name="_GoBack"/>
-      <w:bookmarkEnd w:id="0"/>
     </w:p>
     <w:p>
       <w:pPr>
@@ -47344,447 +47348,26 @@
           <w:sz w:val="28"/>
         </w:rPr>
       </w:pPr>
-    </w:p>
-    <w:p>
-      <w:pPr>
+      <w:r>
         <w:rPr>
           <w:sz w:val="28"/>
         </w:rPr>
-      </w:pPr>
-    </w:p>
-    <w:p/>
-    <w:p/>
-    <w:p/>
-    <w:p/>
-    <w:p/>
-    <w:p/>
-    <w:p/>
-    <w:p/>
-    <w:p/>
-    <w:p>
-      <w:proofErr w:type="gramStart"/>
-      <w:r>
-        <w:t>Los</w:t>
-      </w:r>
-      <w:r>
-        <w:t xml:space="preserve"> servicios tiene</w:t>
-      </w:r>
-      <w:proofErr w:type="gramEnd"/>
-      <w:r>
-        <w:t xml:space="preserve"> la función de:</w:t>
-      </w:r>
-    </w:p>
-    <w:p>
-      <w:pPr>
-        <w:pStyle w:val="Prrafodelista"/>
-      </w:pPr>
-    </w:p>
-    <w:p>
-      <w:pPr>
-        <w:rPr>
-          <w:rFonts w:ascii="Courier New" w:hAnsi="Courier New" w:cs="Courier New"/>
-        </w:rPr>
-      </w:pPr>
-      <w:r>
-        <w:rPr>
-          <w:rFonts w:ascii="Courier New" w:hAnsi="Courier New" w:cs="Courier New"/>
-        </w:rPr>
-        <w:t>ng g s services/tipoVehiculo --skipTests=</w:t>
-      </w:r>
-      <w:proofErr w:type="gramStart"/>
-      <w:r>
-        <w:rPr>
-          <w:rFonts w:ascii="Courier New" w:hAnsi="Courier New" w:cs="Courier New"/>
-        </w:rPr>
-        <w:t>true  --</w:t>
-      </w:r>
-      <w:proofErr w:type="gramEnd"/>
-      <w:r>
-        <w:rPr>
-          <w:rFonts w:ascii="Courier New" w:hAnsi="Courier New" w:cs="Courier New"/>
-        </w:rPr>
-        <w:t>dry-run</w:t>
-      </w:r>
-    </w:p>
-    <w:p>
-      <w:pPr>
-        <w:rPr>
-          <w:b/>
-        </w:rPr>
-      </w:pPr>
-    </w:p>
-    <w:p>
-      <w:r>
-        <w:t xml:space="preserve">Para poder utilizar servicios http, </w:t>
-      </w:r>
-      <w:r>
-        <w:rPr>
-          <w:b/>
-        </w:rPr>
-        <w:t>es necesario</w:t>
-      </w:r>
-      <w:r>
-        <w:t xml:space="preserve"> tener en el </w:t>
-      </w:r>
-      <w:proofErr w:type="gramStart"/>
-      <w:r>
-        <w:t>app.module</w:t>
-      </w:r>
-      <w:proofErr w:type="gramEnd"/>
-      <w:r>
-        <w:t xml:space="preserve"> el HttpClienteModule</w:t>
-      </w:r>
-    </w:p>
-    <w:p>
-      <w:pPr>
-        <w:rPr>
-          <w:rFonts w:ascii="Courier New" w:hAnsi="Courier New" w:cs="Courier New"/>
-        </w:rPr>
-      </w:pPr>
-      <w:r>
-        <w:rPr>
-          <w:rFonts w:ascii="Courier New" w:hAnsi="Courier New" w:cs="Courier New"/>
-        </w:rPr>
-        <w:t xml:space="preserve">import </w:t>
-      </w:r>
-      <w:proofErr w:type="gramStart"/>
-      <w:r>
-        <w:rPr>
-          <w:rFonts w:ascii="Courier New" w:hAnsi="Courier New" w:cs="Courier New"/>
-        </w:rPr>
-        <w:t>{ HttpClientModule</w:t>
-      </w:r>
-      <w:proofErr w:type="gramEnd"/>
-      <w:r>
-        <w:rPr>
-          <w:rFonts w:ascii="Courier New" w:hAnsi="Courier New" w:cs="Courier New"/>
-        </w:rPr>
-        <w:t xml:space="preserve"> } from '@angular/common/http';</w:t>
-      </w:r>
-    </w:p>
-    <w:p>
-      <w:pPr>
-        <w:rPr>
-          <w:rFonts w:ascii="Courier New" w:hAnsi="Courier New" w:cs="Courier New"/>
-        </w:rPr>
-      </w:pPr>
-      <w:r>
-        <w:rPr>
-          <w:rFonts w:ascii="Courier New" w:hAnsi="Courier New" w:cs="Courier New"/>
-        </w:rPr>
-        <w:t>y al import HttpClientModule</w:t>
-      </w:r>
-    </w:p>
-    <w:p>
-      <w:pPr>
-        <w:rPr>
-          <w:rFonts w:ascii="Courier New" w:hAnsi="Courier New" w:cs="Courier New"/>
-        </w:rPr>
-      </w:pPr>
-    </w:p>
-    <w:p>
-      <w:pPr>
-        <w:rPr>
-          <w:b/>
-        </w:rPr>
-      </w:pPr>
-    </w:p>
-    <w:p>
-      <w:r>
-        <w:br w:type="page"/>
-      </w:r>
-    </w:p>
-    <w:p>
-      <w:pPr>
-        <w:rPr>
-          <w:b/>
-        </w:rPr>
-      </w:pPr>
-      <w:r>
-        <w:rPr>
-          <w:b/>
-        </w:rPr>
-        <w:lastRenderedPageBreak/>
-        <w:t>Preparando el módulo de los Clientes</w:t>
-      </w:r>
-    </w:p>
-    <w:p>
-      <w:r>
-        <w:t>Componente principal</w:t>
-      </w:r>
-    </w:p>
-    <w:p>
-      <w:pPr>
-        <w:rPr>
-          <w:rFonts w:ascii="Courier New" w:hAnsi="Courier New" w:cs="Courier New"/>
-        </w:rPr>
-      </w:pPr>
-      <w:r>
-        <w:rPr>
-          <w:rFonts w:ascii="Courier New" w:hAnsi="Courier New" w:cs="Courier New"/>
-        </w:rPr>
-        <w:t xml:space="preserve">ng g c pages/clientes --skipTests=true </w:t>
-      </w:r>
-      <w:r>
-        <w:rPr>
-          <w:rFonts w:ascii="Courier New" w:hAnsi="Courier New" w:cs="Courier New"/>
-        </w:rPr>
-        <w:t>–</w:t>
-      </w:r>
-      <w:r>
-        <w:rPr>
-          <w:rFonts w:ascii="Courier New" w:hAnsi="Courier New" w:cs="Courier New"/>
-        </w:rPr>
-        <w:t>is</w:t>
-      </w:r>
-    </w:p>
-    <w:p>
-      <w:r>
-        <w:t>Pantalla para editar el componente</w:t>
-      </w:r>
-    </w:p>
-    <w:p>
-      <w:pPr>
-        <w:rPr>
-          <w:rFonts w:ascii="Courier New" w:hAnsi="Courier New" w:cs="Courier New"/>
-        </w:rPr>
-      </w:pPr>
-      <w:r>
-        <w:rPr>
-          <w:rFonts w:ascii="Courier New" w:hAnsi="Courier New" w:cs="Courier New"/>
-        </w:rPr>
-        <w:t>ng g c pages/clientes/clienteDetalle --flat --skipTests=true -is --dry-run</w:t>
-      </w:r>
-    </w:p>
-    <w:p>
-      <w:pPr>
-        <w:rPr>
-          <w:rFonts w:ascii="Courier New" w:hAnsi="Courier New" w:cs="Courier New"/>
-        </w:rPr>
-      </w:pPr>
-    </w:p>
-    <w:p>
-      <w:r>
-        <w:t>Servicio para clientes</w:t>
-      </w:r>
-    </w:p>
-    <w:p>
-      <w:pPr>
-        <w:rPr>
-          <w:rFonts w:ascii="Courier New" w:hAnsi="Courier New" w:cs="Courier New"/>
-        </w:rPr>
-      </w:pPr>
-      <w:r>
-        <w:rPr>
-          <w:rFonts w:ascii="Courier New" w:hAnsi="Courier New" w:cs="Courier New"/>
-        </w:rPr>
-        <w:t>ng g s services/cliente --flat --skipTests=true --dry-run</w:t>
-      </w:r>
-    </w:p>
-    <w:p/>
-    <w:p>
-      <w:pPr>
-        <w:rPr>
-          <w:rFonts w:ascii="Courier New" w:hAnsi="Courier New" w:cs="Courier New"/>
-        </w:rPr>
-      </w:pPr>
-      <w:r>
-        <w:rPr>
-          <w:rFonts w:ascii="Courier New" w:hAnsi="Courier New" w:cs="Courier New"/>
-        </w:rPr>
-        <w:br w:type="page"/>
-      </w:r>
-    </w:p>
-    <w:p>
-      <w:pPr>
-        <w:rPr>
-          <w:rFonts w:ascii="Courier New" w:hAnsi="Courier New" w:cs="Courier New"/>
-        </w:rPr>
-      </w:pPr>
-    </w:p>
-    <w:p/>
-    <w:p/>
-    <w:p/>
-    <w:p>
-      <w:pPr>
-        <w:rPr>
-          <w:b/>
-        </w:rPr>
-      </w:pPr>
-      <w:r>
-        <w:rPr>
-          <w:b/>
-        </w:rPr>
-        <w:t>SUBIR FICHEROS</w:t>
-      </w:r>
-    </w:p>
-    <w:p/>
-    <w:p>
-      <w:r>
-        <w:t>ng g s services/subirArchivo --flat --skipTests=true --dry-run</w:t>
-      </w:r>
-    </w:p>
-    <w:p/>
-    <w:p>
-      <w:pPr>
-        <w:rPr>
-          <w:b/>
-        </w:rPr>
-      </w:pPr>
-      <w:r>
-        <w:rPr>
-          <w:b/>
-        </w:rPr>
-        <w:t>El PIPE de las imágenes</w:t>
-      </w:r>
-    </w:p>
-    <w:p>
-      <w:r>
-        <w:t>ng g p pipes/imagen --skipTests=true --dry-run</w:t>
-      </w:r>
-    </w:p>
-    <w:p/>
-    <w:p>
-      <w:pPr>
-        <w:rPr>
-          <w:b/>
-        </w:rPr>
-      </w:pPr>
-      <w:r>
-        <w:rPr>
-          <w:b/>
-        </w:rPr>
-        <w:t>MOSTRAR LOS VEHÍCULOS DEBAJO DE LA EDICIÓN DE LOS CLIENTES</w:t>
-      </w:r>
-    </w:p>
-    <w:p>
-      <w:r>
-        <w:t>ng g c pages/clientes/vehiculosCliente --flat -is --skipTests=true</w:t>
-      </w:r>
-    </w:p>
-    <w:p/>
-    <w:p>
-      <w:pPr>
-        <w:rPr>
-          <w:b/>
-        </w:rPr>
-      </w:pPr>
-      <w:r>
-        <w:rPr>
-          <w:b/>
-        </w:rPr>
-        <w:t>Servicio Vehículos-clientes</w:t>
-      </w:r>
-    </w:p>
-    <w:p>
-      <w:r>
-        <w:t>ng g s services/vehiculosCliente --flat --skipTests=true --dry-run</w:t>
-      </w:r>
-    </w:p>
-    <w:p/>
-    <w:p>
-      <w:pPr>
-        <w:rPr>
-          <w:b/>
-        </w:rPr>
-      </w:pPr>
-      <w:r>
-        <w:rPr>
-          <w:b/>
-        </w:rPr>
-        <w:t>Títulos en la página web</w:t>
-      </w:r>
-    </w:p>
-    <w:p>
-      <w:r>
-        <w:t>Angular, buscar title. Es una clase. SetTitle</w:t>
-      </w:r>
-    </w:p>
-    <w:p/>
-    <w:p>
-      <w:r>
-        <w:t>Mantenimiento de Vehículos de clientes</w:t>
-      </w:r>
-    </w:p>
-    <w:p>
-      <w:r>
-        <w:t xml:space="preserve">Creando el componente </w:t>
-      </w:r>
-    </w:p>
-    <w:p>
-      <w:r>
-        <w:t>ng g c pages/clientes/vehiculoCliente --flat -is --skipTests=true</w:t>
-      </w:r>
-    </w:p>
-    <w:p/>
-    <w:p/>
-    <w:p>
-      <w:pPr>
-        <w:rPr>
-          <w:b/>
-        </w:rPr>
-      </w:pPr>
-      <w:r>
-        <w:rPr>
-          <w:b/>
-        </w:rPr>
-        <w:t>D</w:t>
-      </w:r>
-      <w:r>
-        <w:rPr>
-          <w:b/>
-        </w:rPr>
-        <w:t>a</w:t>
-      </w:r>
-      <w:r>
-        <w:rPr>
-          <w:b/>
-        </w:rPr>
-        <w:t>tos del usuario</w:t>
-      </w:r>
-    </w:p>
-    <w:p>
-      <w:r>
-        <w:t>Creando componentes login, register, datosUsuario</w:t>
-      </w:r>
-    </w:p>
-    <w:p>
-      <w:r>
-        <w:t>ng g c components/usuario/datosUsuario --flat -is --skipTests=true --dry-run</w:t>
-      </w:r>
-    </w:p>
-    <w:p>
-      <w:r>
-        <w:t>ng g c components/usuario/login --flat -is --skipTests=true --dry-run</w:t>
-      </w:r>
-    </w:p>
-    <w:p>
-      <w:r>
-        <w:lastRenderedPageBreak/>
-        <w:t>ng g c components/usuario/register --flat -is --skipTests=true --dry-run</w:t>
-      </w:r>
-    </w:p>
-    <w:p/>
-    <w:p/>
-    <w:p/>
-    <w:p/>
-    <w:p>
-      <w:r>
-        <w:t xml:space="preserve">  </w:t>
-      </w:r>
-    </w:p>
-    <w:p/>
-    <w:p>
-      <w:pPr>
-        <w:rPr>
-          <w:b/>
-        </w:rPr>
-      </w:pPr>
-      <w:r>
-        <w:rPr>
-          <w:b/>
-        </w:rPr>
-        <w:t>Modificamos la vista TIPO VEHICULOS, para que todos los servicios sean usados enviando token</w:t>
+        <w:t>Subida de archivo.</w:t>
+      </w:r>
+    </w:p>
+    <w:p>
+      <w:r>
+        <w:t>El servidor nos ofrece un endpoint para subir archivos. En este caso, el servidor obliga a que sean imágenes.</w:t>
+      </w:r>
+    </w:p>
+    <w:p>
+      <w:r>
+        <w:t>También nos ofrece otro servicio para obtener las imágenes. Este servicio tiene la particularidad de que si no existe la imagen nos devuelve una por defecto.</w:t>
+      </w:r>
+    </w:p>
+    <w:p>
+      <w:r>
+        <w:t>Los pasos que vamos a seguir para construir esto serán:</w:t>
       </w:r>
     </w:p>
     <w:p>
@@ -47792,11 +47375,25 @@
         <w:pStyle w:val="Prrafodelista"/>
         <w:numPr>
           <w:ilvl w:val="0"/>
-          <w:numId w:val="3"/>
+          <w:numId w:val="14"/>
         </w:numPr>
       </w:pPr>
       <w:r>
-        <w:t>Sacaremos un mensaje en la pantalla si no está logueado.</w:t>
+        <w:t>Creamos el servicio para que nos ayude con la subida de imágenes</w:t>
+      </w:r>
+    </w:p>
+    <w:p>
+      <w:pPr>
+        <w:pStyle w:val="Prrafodelista"/>
+        <w:rPr>
+          <w:rFonts w:ascii="Courier New" w:hAnsi="Courier New" w:cs="Courier New"/>
+        </w:rPr>
+      </w:pPr>
+      <w:r>
+        <w:rPr>
+          <w:rFonts w:ascii="Courier New" w:hAnsi="Courier New" w:cs="Courier New"/>
+        </w:rPr>
+        <w:t>ng g s services/subirArchivo --skipTests</w:t>
       </w:r>
     </w:p>
     <w:p>
@@ -47804,767 +47401,382 @@
         <w:pStyle w:val="Prrafodelista"/>
         <w:numPr>
           <w:ilvl w:val="0"/>
-          <w:numId w:val="3"/>
+          <w:numId w:val="14"/>
         </w:numPr>
       </w:pPr>
       <w:r>
-        <w:t>Modificamos el servicio para que envíe el token al servidor.</w:t>
-      </w:r>
-    </w:p>
-    <w:p>
-      <w:r>
-        <w:t xml:space="preserve">Cuando se loguea, en </w:t>
+        <w:t xml:space="preserve">Crearemos un pipe para que nos ayude con </w:t>
+      </w:r>
+      <w:r>
+        <w:t>el momento de presentar la imagen del cliente o una por defecto.</w:t>
+      </w:r>
+    </w:p>
+    <w:p>
+      <w:pPr>
+        <w:pStyle w:val="Prrafodelista"/>
+        <w:rPr>
+          <w:rFonts w:ascii="Courier New" w:hAnsi="Courier New" w:cs="Courier New"/>
+        </w:rPr>
+      </w:pPr>
+      <w:r>
+        <w:rPr>
+          <w:rFonts w:ascii="Courier New" w:hAnsi="Courier New" w:cs="Courier New"/>
+        </w:rPr>
+        <w:t>ng g p pipes/imagen --skipTests</w:t>
+      </w:r>
+    </w:p>
+    <w:p>
+      <w:pPr>
+        <w:pStyle w:val="Prrafodelista"/>
+        <w:numPr>
+          <w:ilvl w:val="0"/>
+          <w:numId w:val="14"/>
+        </w:numPr>
+      </w:pPr>
+      <w:r>
+        <w:t>Terminaremos el html y la clase ts.</w:t>
+      </w:r>
+    </w:p>
+    <w:p>
+      <w:pPr>
+        <w:pStyle w:val="Prrafodelista"/>
+        <w:rPr>
+          <w:sz w:val="28"/>
+        </w:rPr>
+      </w:pPr>
+    </w:p>
+    <w:p>
+      <w:pPr>
+        <w:pStyle w:val="Prrafodelista"/>
+        <w:rPr>
+          <w:sz w:val="28"/>
+        </w:rPr>
+      </w:pPr>
+    </w:p>
+    <w:p>
+      <w:pPr>
+        <w:pStyle w:val="Prrafodelista"/>
+        <w:rPr>
+          <w:sz w:val="28"/>
+        </w:rPr>
+      </w:pPr>
+    </w:p>
+    <w:p>
+      <w:pPr>
+        <w:rPr>
+          <w:sz w:val="28"/>
+        </w:rPr>
+      </w:pPr>
+      <w:r>
+        <w:rPr>
+          <w:sz w:val="28"/>
+        </w:rPr>
+        <w:t>Preparando la aplicación para producción.</w:t>
+      </w:r>
+    </w:p>
+    <w:p>
+      <w:pPr>
+        <w:rPr>
+          <w:rFonts w:ascii="Courier New" w:hAnsi="Courier New" w:cs="Courier New"/>
+          <w:sz w:val="28"/>
+        </w:rPr>
+      </w:pPr>
+      <w:r>
+        <w:rPr>
+          <w:rFonts w:ascii="Courier New" w:hAnsi="Courier New" w:cs="Courier New"/>
+          <w:sz w:val="28"/>
+        </w:rPr>
+        <w:t xml:space="preserve">ng build </w:t>
+      </w:r>
+      <w:r>
+        <w:rPr>
+          <w:rFonts w:ascii="Courier New" w:hAnsi="Courier New" w:cs="Courier New"/>
+          <w:sz w:val="28"/>
+        </w:rPr>
+        <w:t>–</w:t>
+      </w:r>
+      <w:r>
+        <w:rPr>
+          <w:rFonts w:ascii="Courier New" w:hAnsi="Courier New" w:cs="Courier New"/>
+          <w:sz w:val="28"/>
+        </w:rPr>
+        <w:t>prod</w:t>
+      </w:r>
+    </w:p>
+    <w:p>
+      <w:pPr>
+        <w:rPr>
+          <w:sz w:val="24"/>
+        </w:rPr>
+      </w:pPr>
+      <w:r>
+        <w:rPr>
+          <w:sz w:val="24"/>
+        </w:rPr>
+        <w:t>Probamos la aplicación dentro de dist/ejercicio con un servidor local</w:t>
+      </w:r>
+    </w:p>
+    <w:p>
+      <w:pPr>
+        <w:rPr>
+          <w:sz w:val="24"/>
+        </w:rPr>
+      </w:pPr>
+      <w:hyperlink r:id="rId28" w:history="1">
+        <w:r>
+          <w:rPr>
+            <w:rStyle w:val="Hipervnculo"/>
+            <w:sz w:val="24"/>
+          </w:rPr>
+          <w:t>https://www.npmjs.com/package/http-server</w:t>
+        </w:r>
+      </w:hyperlink>
+    </w:p>
+    <w:p>
+      <w:pPr>
+        <w:rPr>
+          <w:sz w:val="24"/>
+        </w:rPr>
+      </w:pPr>
+      <w:r>
+        <w:rPr>
+          <w:sz w:val="24"/>
+        </w:rPr>
+        <w:t>en la carpeta raíz del proyecto, poner http-server y nos dará información de las urls donde podemos entrar.</w:t>
+      </w:r>
+    </w:p>
+    <w:p>
+      <w:pPr>
+        <w:rPr>
+          <w:sz w:val="24"/>
+        </w:rPr>
+      </w:pPr>
+      <w:r>
+        <w:rPr>
+          <w:sz w:val="24"/>
+        </w:rPr>
+        <w:t>Para desplegar la aplicación en un servidor sería la carpeta dist.</w:t>
+      </w:r>
+    </w:p>
+    <w:p>
+      <w:pPr>
+        <w:rPr>
+          <w:sz w:val="24"/>
+        </w:rPr>
+      </w:pPr>
+      <w:r>
+        <w:rPr>
+          <w:sz w:val="24"/>
+        </w:rPr>
+        <w:t>https://www.npmjs.com/package/http-server</w:t>
+      </w:r>
+    </w:p>
+    <w:p>
+      <w:pPr>
+        <w:rPr>
+          <w:b/>
+        </w:rPr>
+      </w:pPr>
+      <w:r>
+        <w:rPr>
+          <w:b/>
+        </w:rPr>
+        <w:t>Desplegando en firebase</w:t>
+      </w:r>
+      <w:r>
+        <w:rPr>
+          <w:b/>
+        </w:rPr>
+        <w:t xml:space="preserve"> </w:t>
+      </w:r>
+    </w:p>
+    <w:p>
+      <w:r>
+        <w:t>ng build --prod</w:t>
+      </w:r>
+    </w:p>
+    <w:p>
+      <w:r>
+        <w:t xml:space="preserve">1. Nombre del proyecto </w:t>
+      </w:r>
+      <w:r>
+        <w:t>xxxxxxx</w:t>
+      </w:r>
+    </w:p>
+    <w:p>
+      <w:r>
+        <w:t>2.</w:t>
+      </w:r>
+      <w:r>
+        <w:t xml:space="preserve"> En mi caso, no</w:t>
+      </w:r>
+      <w:r>
+        <w:t xml:space="preserve"> habilito </w:t>
       </w:r>
       <w:proofErr w:type="gramStart"/>
       <w:r>
-        <w:t>usuario.service</w:t>
+        <w:t xml:space="preserve">ananitics </w:t>
+      </w:r>
+      <w:r>
+        <w:t>.</w:t>
       </w:r>
       <w:proofErr w:type="gramEnd"/>
-      <w:r>
-        <w:t>.ts, en el método login, ponemos que emita que hay acceso</w:t>
-      </w:r>
-    </w:p>
-    <w:p>
-      <w:pPr>
-        <w:shd w:val="clear" w:color="auto" w:fill="1F1F1F"/>
-        <w:spacing w:after="0" w:line="285" w:lineRule="atLeast"/>
-        <w:rPr>
-          <w:rFonts w:ascii="Consolas" w:eastAsia="Times New Roman" w:hAnsi="Consolas" w:cs="Times New Roman"/>
-          <w:color w:val="DDDDDD"/>
-          <w:sz w:val="21"/>
-          <w:szCs w:val="21"/>
-          <w:lang w:eastAsia="es-ES"/>
-        </w:rPr>
-      </w:pPr>
-      <w:r>
-        <w:rPr>
-          <w:rFonts w:ascii="Consolas" w:eastAsia="Times New Roman" w:hAnsi="Consolas" w:cs="Times New Roman"/>
-          <w:color w:val="DDDDDD"/>
-          <w:sz w:val="21"/>
-          <w:szCs w:val="21"/>
-          <w:lang w:eastAsia="es-ES"/>
-        </w:rPr>
-        <w:t> </w:t>
+    </w:p>
+    <w:p>
+      <w:r>
+        <w:t>3. siguiente y siguiente</w:t>
+      </w:r>
+    </w:p>
+    <w:p>
+      <w:r>
+        <w:t>4. vamos a hosting</w:t>
+      </w:r>
+    </w:p>
+    <w:p>
+      <w:r>
+        <w:t>En el ordenador</w:t>
+      </w:r>
+    </w:p>
+    <w:p>
+      <w:r>
+        <w:t>instalamos firebase</w:t>
+      </w:r>
+    </w:p>
+    <w:p>
+      <w:r>
+        <w:lastRenderedPageBreak/>
+        <w:t>npm install -g firebase-tools</w:t>
+      </w:r>
+    </w:p>
+    <w:p>
+      <w:r>
+        <w:t>Luego iniciamos sesión en firebase</w:t>
+      </w:r>
+    </w:p>
+    <w:p>
+      <w:r>
+        <w:t>firebase login</w:t>
+      </w:r>
+    </w:p>
+    <w:p>
+      <w:pPr>
+        <w:rPr>
+          <w:b/>
+        </w:rPr>
+      </w:pPr>
+      <w:r>
+        <w:rPr>
+          <w:b/>
+        </w:rPr>
+        <w:t>luego en dist</w:t>
+      </w:r>
+    </w:p>
+    <w:p>
+      <w:r>
+        <w:t>donde está el public o ejercicio</w:t>
+      </w:r>
+    </w:p>
+    <w:p>
+      <w:r>
+        <w:t>creamos el repositorio firebase</w:t>
+      </w:r>
+      <w:r>
+        <w:t xml:space="preserve"> con firebase init</w:t>
+      </w:r>
+    </w:p>
+    <w:p>
+      <w:r>
+        <w:t xml:space="preserve">Decimos que es </w:t>
+      </w:r>
+      <w:r>
+        <w:t>Hosting</w:t>
+      </w:r>
+    </w:p>
+    <w:p>
+      <w:r>
+        <w:t>Decimos si a SPA</w:t>
+      </w:r>
+    </w:p>
+    <w:p>
+      <w:r>
+        <w:t>Al preguntar sobre</w:t>
+      </w:r>
+      <w:r>
+        <w:t>scribir decimos que No</w:t>
+      </w:r>
+    </w:p>
+    <w:p>
+      <w:r>
+        <w:t xml:space="preserve">Por </w:t>
       </w:r>
       <w:proofErr w:type="gramStart"/>
       <w:r>
-        <w:rPr>
-          <w:rFonts w:ascii="Consolas" w:eastAsia="Times New Roman" w:hAnsi="Consolas" w:cs="Times New Roman"/>
-          <w:color w:val="FD971F"/>
-          <w:sz w:val="21"/>
-          <w:szCs w:val="21"/>
-          <w:lang w:eastAsia="es-ES"/>
-        </w:rPr>
-        <w:t>this</w:t>
-      </w:r>
-      <w:r>
-        <w:rPr>
-          <w:rFonts w:ascii="Consolas" w:eastAsia="Times New Roman" w:hAnsi="Consolas" w:cs="Times New Roman"/>
-          <w:color w:val="DDDDDD"/>
-          <w:sz w:val="21"/>
-          <w:szCs w:val="21"/>
-          <w:lang w:eastAsia="es-ES"/>
-        </w:rPr>
-        <w:t>.</w:t>
-      </w:r>
-      <w:r>
-        <w:rPr>
-          <w:rFonts w:ascii="Consolas" w:eastAsia="Times New Roman" w:hAnsi="Consolas" w:cs="Times New Roman"/>
-          <w:i/>
-          <w:iCs/>
-          <w:color w:val="FD971F"/>
-          <w:sz w:val="21"/>
-          <w:szCs w:val="21"/>
-          <w:lang w:eastAsia="es-ES"/>
-        </w:rPr>
-        <w:t>modalService</w:t>
-      </w:r>
-      <w:r>
-        <w:rPr>
-          <w:rFonts w:ascii="Consolas" w:eastAsia="Times New Roman" w:hAnsi="Consolas" w:cs="Times New Roman"/>
-          <w:color w:val="DDDDDD"/>
-          <w:sz w:val="21"/>
-          <w:szCs w:val="21"/>
-          <w:lang w:eastAsia="es-ES"/>
-        </w:rPr>
-        <w:t>.</w:t>
-      </w:r>
-      <w:r>
-        <w:rPr>
-          <w:rFonts w:ascii="Consolas" w:eastAsia="Times New Roman" w:hAnsi="Consolas" w:cs="Times New Roman"/>
-          <w:color w:val="F8F8F2"/>
-          <w:sz w:val="21"/>
-          <w:szCs w:val="21"/>
-          <w:lang w:eastAsia="es-ES"/>
-        </w:rPr>
-        <w:t>notificarUsuarioLogeado</w:t>
+        <w:t>último</w:t>
       </w:r>
       <w:proofErr w:type="gramEnd"/>
       <w:r>
-        <w:rPr>
-          <w:rFonts w:ascii="Consolas" w:eastAsia="Times New Roman" w:hAnsi="Consolas" w:cs="Times New Roman"/>
-          <w:color w:val="DDDDDD"/>
-          <w:sz w:val="21"/>
-          <w:szCs w:val="21"/>
-          <w:lang w:eastAsia="es-ES"/>
-        </w:rPr>
-        <w:t>.</w:t>
-      </w:r>
-      <w:r>
-        <w:rPr>
-          <w:rFonts w:ascii="Consolas" w:eastAsia="Times New Roman" w:hAnsi="Consolas" w:cs="Times New Roman"/>
-          <w:color w:val="A6E22E"/>
-          <w:sz w:val="21"/>
-          <w:szCs w:val="21"/>
-          <w:lang w:eastAsia="es-ES"/>
-        </w:rPr>
-        <w:t>emit</w:t>
-      </w:r>
-      <w:r>
-        <w:rPr>
-          <w:rFonts w:ascii="Consolas" w:eastAsia="Times New Roman" w:hAnsi="Consolas" w:cs="Times New Roman"/>
-          <w:color w:val="DDDDDD"/>
-          <w:sz w:val="21"/>
-          <w:szCs w:val="21"/>
-          <w:lang w:eastAsia="es-ES"/>
-        </w:rPr>
-        <w:t>(</w:t>
-      </w:r>
-      <w:r>
-        <w:rPr>
-          <w:rFonts w:ascii="Consolas" w:eastAsia="Times New Roman" w:hAnsi="Consolas" w:cs="Times New Roman"/>
-          <w:color w:val="E6DB74"/>
-          <w:sz w:val="21"/>
-          <w:szCs w:val="21"/>
-          <w:lang w:eastAsia="es-ES"/>
-        </w:rPr>
-        <w:t>'acceso'</w:t>
-      </w:r>
-      <w:r>
-        <w:rPr>
-          <w:rFonts w:ascii="Consolas" w:eastAsia="Times New Roman" w:hAnsi="Consolas" w:cs="Times New Roman"/>
-          <w:color w:val="DDDDDD"/>
-          <w:sz w:val="21"/>
-          <w:szCs w:val="21"/>
-          <w:lang w:eastAsia="es-ES"/>
-        </w:rPr>
-        <w:t>);</w:t>
+        <w:t xml:space="preserve"> hacer el deploy</w:t>
+      </w:r>
+    </w:p>
+    <w:p>
+      <w:r>
+        <w:t>firebase delploy</w:t>
+      </w:r>
+    </w:p>
+    <w:p>
+      <w:pPr>
+        <w:rPr>
+          <w:sz w:val="28"/>
+        </w:rPr>
+      </w:pPr>
+      <w:r>
+        <w:t>Cuando termine, nos informará de las rutas de la aplicación.</w:t>
       </w:r>
     </w:p>
     <w:p/>
     <w:p>
-      <w:r>
-        <w:t>Luego, en el componente tipo-</w:t>
-      </w:r>
-      <w:proofErr w:type="gramStart"/>
-      <w:r>
-        <w:t>vehiculo.componente</w:t>
-      </w:r>
-      <w:proofErr w:type="gramEnd"/>
-      <w:r>
-        <w:t xml:space="preserve">.ts, nos suscribimos a ese observable en el </w:t>
-      </w:r>
-      <w:r>
-        <w:t>método on init</w:t>
-      </w:r>
-      <w:r>
-        <w:t xml:space="preserve"> y cuando viene que hay acceso, cargamos los tipos de vehículos.</w:t>
-      </w:r>
-    </w:p>
-    <w:p>
-      <w:pPr>
-        <w:shd w:val="clear" w:color="auto" w:fill="1F1F1F"/>
-        <w:spacing w:after="0" w:line="285" w:lineRule="atLeast"/>
-        <w:rPr>
-          <w:rFonts w:ascii="Consolas" w:eastAsia="Times New Roman" w:hAnsi="Consolas" w:cs="Times New Roman"/>
-          <w:color w:val="DDDDDD"/>
-          <w:sz w:val="21"/>
-          <w:szCs w:val="21"/>
-          <w:lang w:eastAsia="es-ES"/>
-        </w:rPr>
-      </w:pPr>
-      <w:r>
-        <w:rPr>
-          <w:rFonts w:ascii="Consolas" w:eastAsia="Times New Roman" w:hAnsi="Consolas" w:cs="Times New Roman"/>
-          <w:color w:val="DDDDDD"/>
-          <w:sz w:val="21"/>
-          <w:szCs w:val="21"/>
-          <w:lang w:eastAsia="es-ES"/>
-        </w:rPr>
-        <w:t>      </w:t>
-      </w:r>
-      <w:proofErr w:type="gramStart"/>
-      <w:r>
-        <w:rPr>
-          <w:rFonts w:ascii="Consolas" w:eastAsia="Times New Roman" w:hAnsi="Consolas" w:cs="Times New Roman"/>
-          <w:color w:val="FD971F"/>
-          <w:sz w:val="21"/>
-          <w:szCs w:val="21"/>
-          <w:lang w:eastAsia="es-ES"/>
-        </w:rPr>
-        <w:t>this</w:t>
-      </w:r>
-      <w:r>
-        <w:rPr>
-          <w:rFonts w:ascii="Consolas" w:eastAsia="Times New Roman" w:hAnsi="Consolas" w:cs="Times New Roman"/>
-          <w:color w:val="DDDDDD"/>
-          <w:sz w:val="21"/>
-          <w:szCs w:val="21"/>
-          <w:lang w:eastAsia="es-ES"/>
-        </w:rPr>
-        <w:t>.</w:t>
-      </w:r>
-      <w:r>
-        <w:rPr>
-          <w:rFonts w:ascii="Consolas" w:eastAsia="Times New Roman" w:hAnsi="Consolas" w:cs="Times New Roman"/>
-          <w:i/>
-          <w:iCs/>
-          <w:color w:val="FD971F"/>
-          <w:sz w:val="21"/>
-          <w:szCs w:val="21"/>
-          <w:lang w:eastAsia="es-ES"/>
-        </w:rPr>
-        <w:t>modalService</w:t>
-      </w:r>
-      <w:proofErr w:type="gramEnd"/>
-      <w:r>
-        <w:rPr>
-          <w:rFonts w:ascii="Consolas" w:eastAsia="Times New Roman" w:hAnsi="Consolas" w:cs="Times New Roman"/>
-          <w:color w:val="DDDDDD"/>
-          <w:sz w:val="21"/>
-          <w:szCs w:val="21"/>
-          <w:lang w:eastAsia="es-ES"/>
-        </w:rPr>
-        <w:t>.</w:t>
-      </w:r>
-      <w:r>
-        <w:rPr>
-          <w:rFonts w:ascii="Consolas" w:eastAsia="Times New Roman" w:hAnsi="Consolas" w:cs="Times New Roman"/>
-          <w:color w:val="F8F8F2"/>
-          <w:sz w:val="21"/>
-          <w:szCs w:val="21"/>
-          <w:lang w:eastAsia="es-ES"/>
-        </w:rPr>
-        <w:t>_notificarUsuarioLogeado</w:t>
-      </w:r>
-    </w:p>
-    <w:p>
-      <w:pPr>
-        <w:shd w:val="clear" w:color="auto" w:fill="1F1F1F"/>
-        <w:spacing w:after="0" w:line="285" w:lineRule="atLeast"/>
-        <w:rPr>
-          <w:rFonts w:ascii="Consolas" w:eastAsia="Times New Roman" w:hAnsi="Consolas" w:cs="Times New Roman"/>
-          <w:color w:val="DDDDDD"/>
-          <w:sz w:val="21"/>
-          <w:szCs w:val="21"/>
-          <w:lang w:eastAsia="es-ES"/>
-        </w:rPr>
-      </w:pPr>
-      <w:r>
-        <w:rPr>
-          <w:rFonts w:ascii="Consolas" w:eastAsia="Times New Roman" w:hAnsi="Consolas" w:cs="Times New Roman"/>
-          <w:color w:val="DDDDDD"/>
-          <w:sz w:val="21"/>
-          <w:szCs w:val="21"/>
-          <w:lang w:eastAsia="es-ES"/>
-        </w:rPr>
-        <w:t>      </w:t>
-      </w:r>
-      <w:proofErr w:type="gramStart"/>
-      <w:r>
-        <w:rPr>
-          <w:rFonts w:ascii="Consolas" w:eastAsia="Times New Roman" w:hAnsi="Consolas" w:cs="Times New Roman"/>
-          <w:color w:val="DDDDDD"/>
-          <w:sz w:val="21"/>
-          <w:szCs w:val="21"/>
-          <w:lang w:eastAsia="es-ES"/>
-        </w:rPr>
-        <w:t>.</w:t>
-      </w:r>
-      <w:r>
-        <w:rPr>
-          <w:rFonts w:ascii="Consolas" w:eastAsia="Times New Roman" w:hAnsi="Consolas" w:cs="Times New Roman"/>
-          <w:color w:val="A6E22E"/>
-          <w:sz w:val="21"/>
-          <w:szCs w:val="21"/>
-          <w:lang w:eastAsia="es-ES"/>
-        </w:rPr>
-        <w:t>subscribe</w:t>
-      </w:r>
-      <w:proofErr w:type="gramEnd"/>
-      <w:r>
-        <w:rPr>
-          <w:rFonts w:ascii="Consolas" w:eastAsia="Times New Roman" w:hAnsi="Consolas" w:cs="Times New Roman"/>
-          <w:color w:val="DDDDDD"/>
-          <w:sz w:val="21"/>
-          <w:szCs w:val="21"/>
-          <w:lang w:eastAsia="es-ES"/>
-        </w:rPr>
-        <w:t>( (</w:t>
-      </w:r>
-      <w:r>
-        <w:rPr>
-          <w:rFonts w:ascii="Consolas" w:eastAsia="Times New Roman" w:hAnsi="Consolas" w:cs="Times New Roman"/>
-          <w:i/>
-          <w:iCs/>
-          <w:color w:val="FD971F"/>
-          <w:sz w:val="21"/>
-          <w:szCs w:val="21"/>
-          <w:lang w:eastAsia="es-ES"/>
-        </w:rPr>
-        <w:t>resp</w:t>
-      </w:r>
-      <w:r>
-        <w:rPr>
-          <w:rFonts w:ascii="Consolas" w:eastAsia="Times New Roman" w:hAnsi="Consolas" w:cs="Times New Roman"/>
-          <w:color w:val="F92672"/>
-          <w:sz w:val="21"/>
-          <w:szCs w:val="21"/>
-          <w:lang w:eastAsia="es-ES"/>
-        </w:rPr>
-        <w:t>:</w:t>
-      </w:r>
-      <w:r>
-        <w:rPr>
-          <w:rFonts w:ascii="Consolas" w:eastAsia="Times New Roman" w:hAnsi="Consolas" w:cs="Times New Roman"/>
-          <w:color w:val="DDDDDD"/>
-          <w:sz w:val="21"/>
-          <w:szCs w:val="21"/>
-          <w:lang w:eastAsia="es-ES"/>
-        </w:rPr>
-        <w:t> </w:t>
-      </w:r>
-      <w:r>
-        <w:rPr>
-          <w:rFonts w:ascii="Consolas" w:eastAsia="Times New Roman" w:hAnsi="Consolas" w:cs="Times New Roman"/>
-          <w:i/>
-          <w:iCs/>
-          <w:color w:val="66D9EF"/>
-          <w:sz w:val="21"/>
-          <w:szCs w:val="21"/>
-          <w:lang w:eastAsia="es-ES"/>
-        </w:rPr>
-        <w:t>string</w:t>
-      </w:r>
-      <w:r>
-        <w:rPr>
-          <w:rFonts w:ascii="Consolas" w:eastAsia="Times New Roman" w:hAnsi="Consolas" w:cs="Times New Roman"/>
-          <w:color w:val="DDDDDD"/>
-          <w:sz w:val="21"/>
-          <w:szCs w:val="21"/>
-          <w:lang w:eastAsia="es-ES"/>
-        </w:rPr>
-        <w:t>) </w:t>
-      </w:r>
-      <w:r>
-        <w:rPr>
-          <w:rFonts w:ascii="Consolas" w:eastAsia="Times New Roman" w:hAnsi="Consolas" w:cs="Times New Roman"/>
-          <w:i/>
-          <w:iCs/>
-          <w:color w:val="66D9EF"/>
-          <w:sz w:val="21"/>
-          <w:szCs w:val="21"/>
-          <w:lang w:eastAsia="es-ES"/>
-        </w:rPr>
-        <w:t>=&gt;</w:t>
-      </w:r>
-      <w:r>
-        <w:rPr>
-          <w:rFonts w:ascii="Consolas" w:eastAsia="Times New Roman" w:hAnsi="Consolas" w:cs="Times New Roman"/>
-          <w:color w:val="DDDDDD"/>
-          <w:sz w:val="21"/>
-          <w:szCs w:val="21"/>
-          <w:lang w:eastAsia="es-ES"/>
-        </w:rPr>
-        <w:t> {</w:t>
-      </w:r>
-    </w:p>
-    <w:p>
-      <w:pPr>
-        <w:shd w:val="clear" w:color="auto" w:fill="1F1F1F"/>
-        <w:spacing w:after="0" w:line="285" w:lineRule="atLeast"/>
-        <w:rPr>
-          <w:rFonts w:ascii="Consolas" w:eastAsia="Times New Roman" w:hAnsi="Consolas" w:cs="Times New Roman"/>
-          <w:color w:val="DDDDDD"/>
-          <w:sz w:val="21"/>
-          <w:szCs w:val="21"/>
-          <w:lang w:eastAsia="es-ES"/>
-        </w:rPr>
-      </w:pPr>
-      <w:r>
-        <w:rPr>
-          <w:rFonts w:ascii="Consolas" w:eastAsia="Times New Roman" w:hAnsi="Consolas" w:cs="Times New Roman"/>
-          <w:color w:val="DDDDDD"/>
-          <w:sz w:val="21"/>
-          <w:szCs w:val="21"/>
-          <w:lang w:eastAsia="es-ES"/>
-        </w:rPr>
-        <w:t>        </w:t>
-      </w:r>
-      <w:r>
-        <w:rPr>
-          <w:rFonts w:ascii="Consolas" w:eastAsia="Times New Roman" w:hAnsi="Consolas" w:cs="Times New Roman"/>
-          <w:color w:val="F92672"/>
-          <w:sz w:val="21"/>
-          <w:szCs w:val="21"/>
-          <w:lang w:eastAsia="es-ES"/>
-        </w:rPr>
-        <w:t>if</w:t>
-      </w:r>
-      <w:r>
-        <w:rPr>
-          <w:rFonts w:ascii="Consolas" w:eastAsia="Times New Roman" w:hAnsi="Consolas" w:cs="Times New Roman"/>
-          <w:color w:val="DDDDDD"/>
-          <w:sz w:val="21"/>
-          <w:szCs w:val="21"/>
-          <w:lang w:eastAsia="es-ES"/>
-        </w:rPr>
-        <w:t> </w:t>
-      </w:r>
-      <w:proofErr w:type="gramStart"/>
-      <w:r>
-        <w:rPr>
-          <w:rFonts w:ascii="Consolas" w:eastAsia="Times New Roman" w:hAnsi="Consolas" w:cs="Times New Roman"/>
-          <w:color w:val="DDDDDD"/>
-          <w:sz w:val="21"/>
-          <w:szCs w:val="21"/>
-          <w:lang w:eastAsia="es-ES"/>
-        </w:rPr>
-        <w:t>( </w:t>
-      </w:r>
-      <w:r>
-        <w:rPr>
-          <w:rFonts w:ascii="Consolas" w:eastAsia="Times New Roman" w:hAnsi="Consolas" w:cs="Times New Roman"/>
-          <w:i/>
-          <w:iCs/>
-          <w:color w:val="FD971F"/>
-          <w:sz w:val="21"/>
-          <w:szCs w:val="21"/>
-          <w:lang w:eastAsia="es-ES"/>
-        </w:rPr>
-        <w:t>resp</w:t>
-      </w:r>
-      <w:proofErr w:type="gramEnd"/>
-      <w:r>
-        <w:rPr>
-          <w:rFonts w:ascii="Consolas" w:eastAsia="Times New Roman" w:hAnsi="Consolas" w:cs="Times New Roman"/>
-          <w:color w:val="DDDDDD"/>
-          <w:sz w:val="21"/>
-          <w:szCs w:val="21"/>
-          <w:lang w:eastAsia="es-ES"/>
-        </w:rPr>
-        <w:t> </w:t>
-      </w:r>
-      <w:r>
-        <w:rPr>
-          <w:rFonts w:ascii="Consolas" w:eastAsia="Times New Roman" w:hAnsi="Consolas" w:cs="Times New Roman"/>
-          <w:color w:val="F92672"/>
-          <w:sz w:val="21"/>
-          <w:szCs w:val="21"/>
-          <w:lang w:eastAsia="es-ES"/>
-        </w:rPr>
-        <w:t>===</w:t>
-      </w:r>
-      <w:r>
-        <w:rPr>
-          <w:rFonts w:ascii="Consolas" w:eastAsia="Times New Roman" w:hAnsi="Consolas" w:cs="Times New Roman"/>
-          <w:color w:val="DDDDDD"/>
-          <w:sz w:val="21"/>
-          <w:szCs w:val="21"/>
-          <w:lang w:eastAsia="es-ES"/>
-        </w:rPr>
-        <w:t> </w:t>
-      </w:r>
-      <w:r>
-        <w:rPr>
-          <w:rFonts w:ascii="Consolas" w:eastAsia="Times New Roman" w:hAnsi="Consolas" w:cs="Times New Roman"/>
-          <w:color w:val="E6DB74"/>
-          <w:sz w:val="21"/>
-          <w:szCs w:val="21"/>
-          <w:lang w:eastAsia="es-ES"/>
-        </w:rPr>
-        <w:t>'acceso'</w:t>
-      </w:r>
-      <w:r>
-        <w:rPr>
-          <w:rFonts w:ascii="Consolas" w:eastAsia="Times New Roman" w:hAnsi="Consolas" w:cs="Times New Roman"/>
-          <w:color w:val="DDDDDD"/>
-          <w:sz w:val="21"/>
-          <w:szCs w:val="21"/>
-          <w:lang w:eastAsia="es-ES"/>
-        </w:rPr>
-        <w:t>) {</w:t>
-      </w:r>
-    </w:p>
-    <w:p>
-      <w:pPr>
-        <w:shd w:val="clear" w:color="auto" w:fill="1F1F1F"/>
-        <w:spacing w:after="0" w:line="285" w:lineRule="atLeast"/>
-        <w:rPr>
-          <w:rFonts w:ascii="Consolas" w:eastAsia="Times New Roman" w:hAnsi="Consolas" w:cs="Times New Roman"/>
-          <w:color w:val="DDDDDD"/>
-          <w:sz w:val="21"/>
-          <w:szCs w:val="21"/>
-          <w:lang w:eastAsia="es-ES"/>
-        </w:rPr>
-      </w:pPr>
-      <w:r>
-        <w:rPr>
-          <w:rFonts w:ascii="Consolas" w:eastAsia="Times New Roman" w:hAnsi="Consolas" w:cs="Times New Roman"/>
-          <w:color w:val="DDDDDD"/>
-          <w:sz w:val="21"/>
-          <w:szCs w:val="21"/>
-          <w:lang w:eastAsia="es-ES"/>
-        </w:rPr>
-        <w:t>          </w:t>
-      </w:r>
-      <w:proofErr w:type="gramStart"/>
-      <w:r>
-        <w:rPr>
-          <w:rFonts w:ascii="Consolas" w:eastAsia="Times New Roman" w:hAnsi="Consolas" w:cs="Times New Roman"/>
-          <w:color w:val="FD971F"/>
-          <w:sz w:val="21"/>
-          <w:szCs w:val="21"/>
-          <w:lang w:eastAsia="es-ES"/>
-        </w:rPr>
-        <w:t>this</w:t>
-      </w:r>
-      <w:r>
-        <w:rPr>
-          <w:rFonts w:ascii="Consolas" w:eastAsia="Times New Roman" w:hAnsi="Consolas" w:cs="Times New Roman"/>
-          <w:color w:val="DDDDDD"/>
-          <w:sz w:val="21"/>
-          <w:szCs w:val="21"/>
-          <w:lang w:eastAsia="es-ES"/>
-        </w:rPr>
-        <w:t>.</w:t>
-      </w:r>
-      <w:r>
-        <w:rPr>
-          <w:rFonts w:ascii="Consolas" w:eastAsia="Times New Roman" w:hAnsi="Consolas" w:cs="Times New Roman"/>
-          <w:color w:val="A6E22E"/>
-          <w:sz w:val="21"/>
-          <w:szCs w:val="21"/>
-          <w:lang w:eastAsia="es-ES"/>
-        </w:rPr>
-        <w:t>cargarTiposVehiculos</w:t>
-      </w:r>
-      <w:proofErr w:type="gramEnd"/>
-      <w:r>
-        <w:rPr>
-          <w:rFonts w:ascii="Consolas" w:eastAsia="Times New Roman" w:hAnsi="Consolas" w:cs="Times New Roman"/>
-          <w:color w:val="DDDDDD"/>
-          <w:sz w:val="21"/>
-          <w:szCs w:val="21"/>
-          <w:lang w:eastAsia="es-ES"/>
-        </w:rPr>
-        <w:t>();</w:t>
-      </w:r>
-    </w:p>
-    <w:p>
-      <w:pPr>
-        <w:shd w:val="clear" w:color="auto" w:fill="1F1F1F"/>
-        <w:spacing w:after="0" w:line="285" w:lineRule="atLeast"/>
-        <w:rPr>
-          <w:rFonts w:ascii="Consolas" w:eastAsia="Times New Roman" w:hAnsi="Consolas" w:cs="Times New Roman"/>
-          <w:color w:val="DDDDDD"/>
-          <w:sz w:val="21"/>
-          <w:szCs w:val="21"/>
-          <w:lang w:eastAsia="es-ES"/>
-        </w:rPr>
-      </w:pPr>
-      <w:r>
-        <w:rPr>
-          <w:rFonts w:ascii="Consolas" w:eastAsia="Times New Roman" w:hAnsi="Consolas" w:cs="Times New Roman"/>
-          <w:color w:val="DDDDDD"/>
-          <w:sz w:val="21"/>
-          <w:szCs w:val="21"/>
-          <w:lang w:eastAsia="es-ES"/>
-        </w:rPr>
-        <w:t>        }</w:t>
-      </w:r>
-    </w:p>
-    <w:p>
-      <w:pPr>
-        <w:shd w:val="clear" w:color="auto" w:fill="1F1F1F"/>
-        <w:spacing w:after="0" w:line="285" w:lineRule="atLeast"/>
-        <w:rPr>
-          <w:rFonts w:ascii="Consolas" w:eastAsia="Times New Roman" w:hAnsi="Consolas" w:cs="Times New Roman"/>
-          <w:color w:val="DDDDDD"/>
-          <w:sz w:val="21"/>
-          <w:szCs w:val="21"/>
-          <w:lang w:eastAsia="es-ES"/>
-        </w:rPr>
-      </w:pPr>
-      <w:r>
-        <w:rPr>
-          <w:rFonts w:ascii="Consolas" w:eastAsia="Times New Roman" w:hAnsi="Consolas" w:cs="Times New Roman"/>
-          <w:color w:val="DDDDDD"/>
-          <w:sz w:val="21"/>
-          <w:szCs w:val="21"/>
-          <w:lang w:eastAsia="es-ES"/>
-        </w:rPr>
-        <w:t>    });</w:t>
+      <w:pPr>
+        <w:rPr>
+          <w:b/>
+          <w:sz w:val="28"/>
+        </w:rPr>
+      </w:pPr>
+      <w:r>
+        <w:rPr>
+          <w:b/>
+          <w:sz w:val="28"/>
+        </w:rPr>
+        <w:t>Angular Material</w:t>
       </w:r>
     </w:p>
     <w:p/>
-    <w:p/>
-    <w:p/>
-    <w:p/>
-    <w:p>
-      <w:r>
-        <w:t xml:space="preserve">    </w:t>
-      </w:r>
-    </w:p>
-    <w:p>
-      <w:pPr>
+    <w:p>
+      <w:r>
         <w:rPr>
           <w:b/>
         </w:rPr>
-      </w:pPr>
+        <w:t>Vamos a instalar, para probar el angular –material</w:t>
+      </w:r>
+      <w:r>
+        <w:t>, para probar la instalación de librerías de te</w:t>
+      </w:r>
+      <w:r>
+        <w:t>rceros y hacemos alguna prueba.</w:t>
+      </w:r>
+    </w:p>
+    <w:p>
+      <w:r>
+        <w:t xml:space="preserve">En concreto, probamos un </w:t>
+      </w:r>
       <w:r>
         <w:rPr>
           <w:b/>
         </w:rPr>
-        <w:br w:type="page"/>
-      </w:r>
-    </w:p>
-    <w:p>
-      <w:pPr>
-        <w:rPr>
-          <w:b/>
-        </w:rPr>
-      </w:pPr>
-      <w:r>
-        <w:rPr>
-          <w:b/>
-        </w:rPr>
-        <w:lastRenderedPageBreak/>
-        <w:t>FICHA TALLER, que es oculta si no está logueado</w:t>
-      </w:r>
-    </w:p>
-    <w:p>
-      <w:r>
-        <w:t xml:space="preserve">  </w:t>
-      </w:r>
-    </w:p>
-    <w:p>
-      <w:r>
-        <w:t xml:space="preserve">  creamos el componente</w:t>
-      </w:r>
-    </w:p>
-    <w:p>
-      <w:r>
-        <w:t xml:space="preserve">  </w:t>
-      </w:r>
-    </w:p>
-    <w:p>
-      <w:pPr>
-        <w:rPr>
-          <w:rFonts w:ascii="Courier New" w:hAnsi="Courier New" w:cs="Courier New"/>
-        </w:rPr>
-      </w:pPr>
-      <w:r>
-        <w:rPr>
-          <w:rFonts w:ascii="Courier New" w:hAnsi="Courier New" w:cs="Courier New"/>
-        </w:rPr>
-        <w:t>ng g c pages/taller -is --skipTests=true</w:t>
-      </w:r>
-    </w:p>
-    <w:p/>
-    <w:p>
-      <w:pPr>
-        <w:rPr>
-          <w:b/>
-        </w:rPr>
-      </w:pPr>
-      <w:r>
-        <w:rPr>
-          <w:b/>
-        </w:rPr>
-        <w:t>Este componente lo vamos a proteger con un guard.</w:t>
-      </w:r>
-    </w:p>
-    <w:p>
-      <w:r>
-        <w:tab/>
-        <w:t>ng g g guards/login --skipTests=true</w:t>
-      </w:r>
-    </w:p>
-    <w:p>
-      <w:r>
-        <w:tab/>
-        <w:t>solo hace falta el canactivate</w:t>
-      </w:r>
-    </w:p>
-    <w:p>
-      <w:r>
-        <w:tab/>
-        <w:t>se implemente el canactivate.</w:t>
-      </w:r>
-    </w:p>
-    <w:p>
-      <w:r>
-        <w:tab/>
-        <w:t>vamos a devolver un true/false</w:t>
-      </w:r>
-    </w:p>
-    <w:p/>
-    <w:p/>
-    <w:p/>
-    <w:p>
-      <w:pPr>
-        <w:rPr>
-          <w:b/>
-        </w:rPr>
-      </w:pPr>
-      <w:r>
-        <w:rPr>
-          <w:b/>
-        </w:rPr>
-        <w:t>Incorporamos un Output en las tarjetas del temario</w:t>
-      </w:r>
-    </w:p>
-    <w:p>
-      <w:pPr>
-        <w:rPr>
-          <w:b/>
-        </w:rPr>
-      </w:pPr>
-    </w:p>
-    <w:p>
-      <w:pPr>
-        <w:rPr>
-          <w:b/>
-        </w:rPr>
-      </w:pPr>
-    </w:p>
-    <w:p>
-      <w:pPr>
-        <w:rPr>
-          <w:b/>
-        </w:rPr>
-      </w:pPr>
-    </w:p>
-    <w:p/>
-    <w:p>
-      <w:r>
-        <w:rPr>
-          <w:b/>
-        </w:rPr>
-        <w:t>Vamos a instalar, para probar el angular –material</w:t>
-      </w:r>
-      <w:r>
-        <w:t>, para probar la instalación de librerías de terceros y probamos alguna cosita.</w:t>
-      </w:r>
-    </w:p>
-    <w:p>
-      <w:r>
-        <w:t>En concreto, probamos un input con un snack-bar</w:t>
-      </w:r>
-    </w:p>
-    <w:p>
-      <w:hyperlink r:id="rId28" w:history="1">
+        <w:t>input con un snack-bar</w:t>
+      </w:r>
+    </w:p>
+    <w:p>
+      <w:hyperlink r:id="rId29" w:history="1">
         <w:r>
           <w:rPr>
             <w:rStyle w:val="Hipervnculo"/>
@@ -48573,7 +47785,11 @@
         </w:r>
       </w:hyperlink>
     </w:p>
-    <w:p/>
+    <w:p>
+      <w:r>
+        <w:t>Primero creamos el componente donde vamos a hacer la prueba.</w:t>
+      </w:r>
+    </w:p>
     <w:p>
       <w:pPr>
         <w:rPr>
@@ -48660,7 +47876,15 @@
     </w:p>
     <w:p>
       <w:r>
-        <w:t xml:space="preserve">En pages module, hemos puesto </w:t>
+        <w:t xml:space="preserve">En </w:t>
+      </w:r>
+      <w:proofErr w:type="gramStart"/>
+      <w:r>
+        <w:t>app.module</w:t>
+      </w:r>
+      <w:proofErr w:type="gramEnd"/>
+      <w:r>
+        <w:t xml:space="preserve"> module, hemos puesto </w:t>
       </w:r>
     </w:p>
     <w:p>
@@ -48675,157 +47899,331 @@
           <w:rFonts w:ascii="Courier New" w:hAnsi="Courier New" w:cs="Courier New"/>
           <w:sz w:val="18"/>
         </w:rPr>
+        <w:t xml:space="preserve">import </w:t>
+      </w:r>
+      <w:proofErr w:type="gramStart"/>
+      <w:r>
+        <w:rPr>
+          <w:rFonts w:ascii="Courier New" w:hAnsi="Courier New" w:cs="Courier New"/>
+          <w:sz w:val="18"/>
+        </w:rPr>
+        <w:t>{ MatSnackBarModule</w:t>
+      </w:r>
+      <w:proofErr w:type="gramEnd"/>
+      <w:r>
+        <w:rPr>
+          <w:rFonts w:ascii="Courier New" w:hAnsi="Courier New" w:cs="Courier New"/>
+          <w:sz w:val="18"/>
+        </w:rPr>
+        <w:t xml:space="preserve"> } from '@angular/material/snack-bar';</w:t>
+      </w:r>
+    </w:p>
+    <w:p>
+      <w:pPr>
+        <w:rPr>
+          <w:rFonts w:ascii="Courier New" w:hAnsi="Courier New" w:cs="Courier New"/>
+          <w:sz w:val="18"/>
+        </w:rPr>
+      </w:pPr>
+      <w:r>
+        <w:rPr>
+          <w:rFonts w:ascii="Courier New" w:hAnsi="Courier New" w:cs="Courier New"/>
+          <w:sz w:val="18"/>
+        </w:rPr>
+        <w:t xml:space="preserve">import </w:t>
+      </w:r>
+      <w:proofErr w:type="gramStart"/>
+      <w:r>
+        <w:rPr>
+          <w:rFonts w:ascii="Courier New" w:hAnsi="Courier New" w:cs="Courier New"/>
+          <w:sz w:val="18"/>
+        </w:rPr>
+        <w:t>{ MatFormFieldModule</w:t>
+      </w:r>
+      <w:proofErr w:type="gramEnd"/>
+      <w:r>
+        <w:rPr>
+          <w:rFonts w:ascii="Courier New" w:hAnsi="Courier New" w:cs="Courier New"/>
+          <w:sz w:val="18"/>
+        </w:rPr>
+        <w:t xml:space="preserve"> } from '@angular/material/form-field';</w:t>
+      </w:r>
+    </w:p>
+    <w:p>
+      <w:pPr>
+        <w:rPr>
+          <w:rFonts w:ascii="Courier New" w:hAnsi="Courier New" w:cs="Courier New"/>
+          <w:sz w:val="18"/>
+        </w:rPr>
+      </w:pPr>
+      <w:r>
+        <w:rPr>
+          <w:rFonts w:ascii="Courier New" w:hAnsi="Courier New" w:cs="Courier New"/>
+          <w:sz w:val="18"/>
+        </w:rPr>
+        <w:t xml:space="preserve">import </w:t>
+      </w:r>
+      <w:proofErr w:type="gramStart"/>
+      <w:r>
+        <w:rPr>
+          <w:rFonts w:ascii="Courier New" w:hAnsi="Courier New" w:cs="Courier New"/>
+          <w:sz w:val="18"/>
+        </w:rPr>
+        <w:t>{ MatInputModule</w:t>
+      </w:r>
+      <w:proofErr w:type="gramEnd"/>
+      <w:r>
+        <w:rPr>
+          <w:rFonts w:ascii="Courier New" w:hAnsi="Courier New" w:cs="Courier New"/>
+          <w:sz w:val="18"/>
+        </w:rPr>
+        <w:t xml:space="preserve"> } from '@angular/material/input';</w:t>
+      </w:r>
+    </w:p>
+    <w:p>
+      <w:pPr>
+        <w:rPr>
+          <w:rFonts w:ascii="Courier New" w:hAnsi="Courier New" w:cs="Courier New"/>
+          <w:sz w:val="18"/>
+        </w:rPr>
+      </w:pPr>
+    </w:p>
+    <w:p>
+      <w:pPr>
+        <w:rPr>
+          <w:rFonts w:ascii="Courier New" w:hAnsi="Courier New" w:cs="Courier New"/>
+          <w:sz w:val="18"/>
+        </w:rPr>
+      </w:pPr>
+      <w:r>
+        <w:rPr>
+          <w:rFonts w:ascii="Courier New" w:hAnsi="Courier New" w:cs="Courier New"/>
+          <w:sz w:val="18"/>
+        </w:rPr>
+        <w:t>MatSnackBarModule,</w:t>
+      </w:r>
+    </w:p>
+    <w:p>
+      <w:pPr>
+        <w:rPr>
+          <w:rFonts w:ascii="Courier New" w:hAnsi="Courier New" w:cs="Courier New"/>
+          <w:sz w:val="18"/>
+        </w:rPr>
+      </w:pPr>
+      <w:r>
+        <w:rPr>
+          <w:rFonts w:ascii="Courier New" w:hAnsi="Courier New" w:cs="Courier New"/>
+          <w:sz w:val="18"/>
+        </w:rPr>
         <w:lastRenderedPageBreak/>
-        <w:t xml:space="preserve">import </w:t>
+        <w:t>MatFormFieldModule,</w:t>
+      </w:r>
+    </w:p>
+    <w:p>
+      <w:pPr>
+        <w:rPr>
+          <w:rFonts w:ascii="Courier New" w:hAnsi="Courier New" w:cs="Courier New"/>
+          <w:sz w:val="18"/>
+        </w:rPr>
+      </w:pPr>
+      <w:r>
+        <w:rPr>
+          <w:rFonts w:ascii="Courier New" w:hAnsi="Courier New" w:cs="Courier New"/>
+          <w:sz w:val="18"/>
+        </w:rPr>
+        <w:t>MatInputModule,</w:t>
+      </w:r>
+    </w:p>
+    <w:p>
+      <w:r>
+        <w:t>Y el mismo código que viene de ejemplo</w:t>
+      </w:r>
+      <w:r>
+        <w:t xml:space="preserve"> en la página es el que hemos usado en nuestra aplicación.</w:t>
+      </w:r>
+    </w:p>
+    <w:p/>
+    <w:p>
+      <w:pPr>
+        <w:rPr>
+          <w:b/>
+          <w:sz w:val="28"/>
+        </w:rPr>
+      </w:pPr>
+      <w:r>
+        <w:rPr>
+          <w:b/>
+          <w:sz w:val="28"/>
+        </w:rPr>
+        <w:t>Interceptores</w:t>
+      </w:r>
+    </w:p>
+    <w:p>
+      <w:pPr>
+        <w:rPr>
+          <w:sz w:val="24"/>
+        </w:rPr>
+      </w:pPr>
+      <w:r>
+        <w:rPr>
+          <w:sz w:val="24"/>
+        </w:rPr>
+        <w:t>Un interceptor no deja de ser un servicio</w:t>
+      </w:r>
+      <w:r>
+        <w:rPr>
+          <w:sz w:val="24"/>
+        </w:rPr>
+        <w:t xml:space="preserve"> que configuraremos de tal manera para que todas las peticiones http pasen por él.</w:t>
+      </w:r>
+    </w:p>
+    <w:p>
+      <w:pPr>
+        <w:rPr>
+          <w:sz w:val="24"/>
+        </w:rPr>
+      </w:pPr>
+      <w:r>
+        <w:rPr>
+          <w:sz w:val="24"/>
+        </w:rPr>
+        <w:t>Las dos ventajas principales para implementar los interceptores son las de añadir a las peticiones http una cabecera y otra muy importante es la de gestionar los errores producidos de forma centralizada.</w:t>
+      </w:r>
+    </w:p>
+    <w:p>
+      <w:pPr>
+        <w:rPr>
+          <w:sz w:val="24"/>
+        </w:rPr>
+      </w:pPr>
+      <w:r>
+        <w:rPr>
+          <w:sz w:val="24"/>
+        </w:rPr>
+        <w:t>Para este ejercicio, vamos a crear un nuevo proyecto de angu</w:t>
+      </w:r>
+      <w:r>
+        <w:rPr>
+          <w:sz w:val="24"/>
+        </w:rPr>
+        <w:t xml:space="preserve">lar que hará una petición http </w:t>
+      </w:r>
+      <w:hyperlink r:id="rId30" w:history="1">
+        <w:r>
+          <w:rPr>
+            <w:rStyle w:val="Hipervnculo"/>
+            <w:sz w:val="24"/>
+          </w:rPr>
+          <w:t>https://restcountries.eu/rest/v2/lang/es</w:t>
+        </w:r>
+      </w:hyperlink>
+    </w:p>
+    <w:p>
+      <w:pPr>
+        <w:rPr>
+          <w:sz w:val="24"/>
+        </w:rPr>
+      </w:pPr>
+      <w:r>
+        <w:rPr>
+          <w:sz w:val="24"/>
+        </w:rPr>
+        <w:t>Los pasos a seguir serán:</w:t>
+      </w:r>
+    </w:p>
+    <w:p>
+      <w:pPr>
+        <w:pStyle w:val="Prrafodelista"/>
+        <w:numPr>
+          <w:ilvl w:val="0"/>
+          <w:numId w:val="15"/>
+        </w:numPr>
+        <w:rPr>
+          <w:sz w:val="24"/>
+        </w:rPr>
+      </w:pPr>
+      <w:r>
+        <w:rPr>
+          <w:sz w:val="24"/>
+        </w:rPr>
+        <w:t>Crear el servicio interceptor.</w:t>
+      </w:r>
+    </w:p>
+    <w:p>
+      <w:pPr>
+        <w:pStyle w:val="Prrafodelista"/>
+        <w:numPr>
+          <w:ilvl w:val="0"/>
+          <w:numId w:val="15"/>
+        </w:numPr>
+        <w:rPr>
+          <w:sz w:val="24"/>
+        </w:rPr>
+      </w:pPr>
+      <w:r>
+        <w:rPr>
+          <w:sz w:val="24"/>
+        </w:rPr>
+        <w:t xml:space="preserve">Configurar en el </w:t>
       </w:r>
       <w:proofErr w:type="gramStart"/>
       <w:r>
         <w:rPr>
-          <w:rFonts w:ascii="Courier New" w:hAnsi="Courier New" w:cs="Courier New"/>
-          <w:sz w:val="18"/>
-        </w:rPr>
-        <w:t>{ MatSnackBarModule</w:t>
+          <w:sz w:val="24"/>
+        </w:rPr>
+        <w:t>app.module</w:t>
       </w:r>
       <w:proofErr w:type="gramEnd"/>
       <w:r>
         <w:rPr>
-          <w:rFonts w:ascii="Courier New" w:hAnsi="Courier New" w:cs="Courier New"/>
-          <w:sz w:val="18"/>
-        </w:rPr>
-        <w:t xml:space="preserve"> } from '@angular/material/snack-bar';</w:t>
-      </w:r>
-    </w:p>
-    <w:p>
-      <w:pPr>
-        <w:rPr>
-          <w:rFonts w:ascii="Courier New" w:hAnsi="Courier New" w:cs="Courier New"/>
-          <w:sz w:val="18"/>
-        </w:rPr>
-      </w:pPr>
-      <w:r>
-        <w:rPr>
-          <w:rFonts w:ascii="Courier New" w:hAnsi="Courier New" w:cs="Courier New"/>
-          <w:sz w:val="18"/>
-        </w:rPr>
-        <w:t xml:space="preserve">import </w:t>
-      </w:r>
-      <w:proofErr w:type="gramStart"/>
-      <w:r>
-        <w:rPr>
-          <w:rFonts w:ascii="Courier New" w:hAnsi="Courier New" w:cs="Courier New"/>
-          <w:sz w:val="18"/>
-        </w:rPr>
-        <w:t>{ MatFormFieldModule</w:t>
-      </w:r>
-      <w:proofErr w:type="gramEnd"/>
-      <w:r>
-        <w:rPr>
-          <w:rFonts w:ascii="Courier New" w:hAnsi="Courier New" w:cs="Courier New"/>
-          <w:sz w:val="18"/>
-        </w:rPr>
-        <w:t xml:space="preserve"> } from '@angular/material/form-field';</w:t>
-      </w:r>
-    </w:p>
-    <w:p>
-      <w:pPr>
-        <w:rPr>
-          <w:rFonts w:ascii="Courier New" w:hAnsi="Courier New" w:cs="Courier New"/>
-          <w:sz w:val="18"/>
-        </w:rPr>
-      </w:pPr>
-      <w:r>
-        <w:rPr>
-          <w:rFonts w:ascii="Courier New" w:hAnsi="Courier New" w:cs="Courier New"/>
-          <w:sz w:val="18"/>
-        </w:rPr>
-        <w:t xml:space="preserve">import </w:t>
-      </w:r>
-      <w:proofErr w:type="gramStart"/>
-      <w:r>
-        <w:rPr>
-          <w:rFonts w:ascii="Courier New" w:hAnsi="Courier New" w:cs="Courier New"/>
-          <w:sz w:val="18"/>
-        </w:rPr>
-        <w:t>{ MatInputModule</w:t>
-      </w:r>
-      <w:proofErr w:type="gramEnd"/>
-      <w:r>
-        <w:rPr>
-          <w:rFonts w:ascii="Courier New" w:hAnsi="Courier New" w:cs="Courier New"/>
-          <w:sz w:val="18"/>
-        </w:rPr>
-        <w:t xml:space="preserve"> } from '@angular/material/input';</w:t>
-      </w:r>
-    </w:p>
-    <w:p>
-      <w:pPr>
-        <w:rPr>
-          <w:rFonts w:ascii="Courier New" w:hAnsi="Courier New" w:cs="Courier New"/>
-          <w:sz w:val="18"/>
-        </w:rPr>
-      </w:pPr>
-    </w:p>
-    <w:p>
-      <w:pPr>
-        <w:rPr>
-          <w:rFonts w:ascii="Courier New" w:hAnsi="Courier New" w:cs="Courier New"/>
-          <w:sz w:val="18"/>
-        </w:rPr>
-      </w:pPr>
-      <w:r>
-        <w:rPr>
-          <w:rFonts w:ascii="Courier New" w:hAnsi="Courier New" w:cs="Courier New"/>
-          <w:sz w:val="18"/>
-        </w:rPr>
-        <w:t>MatSnackBarModule,</w:t>
-      </w:r>
-    </w:p>
-    <w:p>
-      <w:pPr>
-        <w:rPr>
-          <w:rFonts w:ascii="Courier New" w:hAnsi="Courier New" w:cs="Courier New"/>
-          <w:sz w:val="18"/>
-        </w:rPr>
-      </w:pPr>
-      <w:r>
-        <w:rPr>
-          <w:rFonts w:ascii="Courier New" w:hAnsi="Courier New" w:cs="Courier New"/>
-          <w:sz w:val="18"/>
-        </w:rPr>
-        <w:t>MatFormFieldModule,</w:t>
-      </w:r>
-    </w:p>
-    <w:p>
-      <w:pPr>
-        <w:rPr>
-          <w:rFonts w:ascii="Courier New" w:hAnsi="Courier New" w:cs="Courier New"/>
-          <w:sz w:val="18"/>
-        </w:rPr>
-      </w:pPr>
-      <w:r>
-        <w:rPr>
-          <w:rFonts w:ascii="Courier New" w:hAnsi="Courier New" w:cs="Courier New"/>
-          <w:sz w:val="18"/>
-        </w:rPr>
-        <w:t>MatInputModule,</w:t>
-      </w:r>
-    </w:p>
-    <w:p>
-      <w:r>
-        <w:t>Y el mismo código que viene de ejemplo</w:t>
-      </w:r>
-    </w:p>
-    <w:p/>
-    <w:p/>
+          <w:sz w:val="24"/>
+        </w:rPr>
+        <w:t xml:space="preserve"> el interceptor para que angular lo conozca.</w:t>
+      </w:r>
+    </w:p>
+    <w:p>
+      <w:pPr>
+        <w:pStyle w:val="Prrafodelista"/>
+        <w:rPr>
+          <w:sz w:val="24"/>
+        </w:rPr>
+      </w:pPr>
+    </w:p>
+    <w:p>
+      <w:pPr>
+        <w:pStyle w:val="Prrafodelista"/>
+        <w:rPr>
+          <w:sz w:val="24"/>
+        </w:rPr>
+      </w:pPr>
+      <w:bookmarkStart w:id="0" w:name="_GoBack"/>
+      <w:bookmarkEnd w:id="0"/>
+    </w:p>
+    <w:p>
+      <w:pPr>
+        <w:rPr>
+          <w:sz w:val="24"/>
+        </w:rPr>
+      </w:pPr>
+    </w:p>
+    <w:p>
+      <w:pPr>
+        <w:rPr>
+          <w:sz w:val="20"/>
+        </w:rPr>
+      </w:pPr>
+    </w:p>
     <w:p>
       <w:pPr>
         <w:rPr>
           <w:b/>
+          <w:sz w:val="20"/>
         </w:rPr>
       </w:pPr>
       <w:r>
         <w:rPr>
           <w:b/>
+          <w:sz w:val="20"/>
         </w:rPr>
         <w:br w:type="page"/>
       </w:r>
@@ -48928,125 +48326,6 @@
       </w:r>
     </w:p>
     <w:p/>
-    <w:p>
-      <w:pPr>
-        <w:rPr>
-          <w:b/>
-        </w:rPr>
-      </w:pPr>
-      <w:r>
-        <w:rPr>
-          <w:b/>
-        </w:rPr>
-        <w:t>Desplegando en firebase</w:t>
-      </w:r>
-    </w:p>
-    <w:p>
-      <w:r>
-        <w:t>ng build --prod</w:t>
-      </w:r>
-    </w:p>
-    <w:p>
-      <w:r>
-        <w:t>1. Nombre del proyecto CursoAngularJccm</w:t>
-      </w:r>
-    </w:p>
-    <w:p>
-      <w:r>
-        <w:t>2. No habilito ananitics o si, da igual</w:t>
-      </w:r>
-    </w:p>
-    <w:p>
-      <w:r>
-        <w:t>3. siguiente y siguiente</w:t>
-      </w:r>
-    </w:p>
-    <w:p>
-      <w:r>
-        <w:t>4. vamos a hosting</w:t>
-      </w:r>
-    </w:p>
-    <w:p/>
-    <w:p>
-      <w:r>
-        <w:t>instalamos firebase</w:t>
-      </w:r>
-    </w:p>
-    <w:p>
-      <w:r>
-        <w:t>npm install -g firebase-tools</w:t>
-      </w:r>
-    </w:p>
-    <w:p>
-      <w:r>
-        <w:t>Luego iniciamos sesión en firebase</w:t>
-      </w:r>
-    </w:p>
-    <w:p>
-      <w:r>
-        <w:lastRenderedPageBreak/>
-        <w:t>firebase login</w:t>
-      </w:r>
-    </w:p>
-    <w:p>
-      <w:pPr>
-        <w:rPr>
-          <w:b/>
-        </w:rPr>
-      </w:pPr>
-      <w:r>
-        <w:rPr>
-          <w:b/>
-        </w:rPr>
-        <w:t>luego en dist</w:t>
-      </w:r>
-    </w:p>
-    <w:p>
-      <w:r>
-        <w:t>donde está el public o ejercicio</w:t>
-      </w:r>
-    </w:p>
-    <w:p>
-      <w:r>
-        <w:t>creamos el repositorio firebase</w:t>
-      </w:r>
-    </w:p>
-    <w:p>
-      <w:r>
-        <w:t>y firebase init</w:t>
-      </w:r>
-    </w:p>
-    <w:p>
-      <w:r>
-        <w:t>Hosting</w:t>
-      </w:r>
-    </w:p>
-    <w:p>
-      <w:r>
-        <w:t>si a spa</w:t>
-      </w:r>
-    </w:p>
-    <w:p>
-      <w:r>
-        <w:t>sobreescribir decimos que No</w:t>
-      </w:r>
-    </w:p>
-    <w:p/>
-    <w:p>
-      <w:r>
-        <w:t>firebase delploy</w:t>
-      </w:r>
-    </w:p>
-    <w:p>
-      <w:r>
-        <w:t>Project Console: https://console.firebase.google.com/project/cursoangularjccm/overview</w:t>
-      </w:r>
-    </w:p>
-    <w:p>
-      <w:r>
-        <w:t>Hosting URL: https://cursoangularjccm.firebaseapp.com</w:t>
-      </w:r>
-    </w:p>
     <w:p/>
     <w:p/>
     <w:p/>
@@ -49074,6 +48353,7 @@
     </w:p>
     <w:p>
       <w:r>
+        <w:lastRenderedPageBreak/>
         <w:t>https://app-ejemplo-utilidades-matg09.cm-pre.jccm.es/api/vehiculos?marca=ne(Seat)</w:t>
       </w:r>
     </w:p>
@@ -49237,7 +48517,7 @@
       </w:r>
     </w:p>
     <w:sectPr>
-      <w:headerReference w:type="default" r:id="rId29"/>
+      <w:headerReference w:type="default" r:id="rId31"/>
       <w:pgSz w:w="11906" w:h="16838"/>
       <w:pgMar w:top="2394" w:right="1701" w:bottom="1417" w:left="1701" w:header="708" w:footer="708" w:gutter="0"/>
       <w:cols w:space="708"/>
@@ -49784,6 +49064,95 @@
 <file path=word/numbering.xml><?xml version="1.0" encoding="utf-8"?>
 <w:numbering xmlns:wpc="http://schemas.microsoft.com/office/word/2010/wordprocessingCanvas" xmlns:cx="http://schemas.microsoft.com/office/drawing/2014/chartex" xmlns:cx1="http://schemas.microsoft.com/office/drawing/2015/9/8/chartex" xmlns:mc="http://schemas.openxmlformats.org/markup-compatibility/2006" xmlns:o="urn:schemas-microsoft-com:office:office" xmlns:r="http://schemas.openxmlformats.org/officeDocument/2006/relationships" xmlns:m="http://schemas.openxmlformats.org/officeDocument/2006/math" xmlns:v="urn:schemas-microsoft-com:vml" xmlns:wp14="http://schemas.microsoft.com/office/word/2010/wordprocessingDrawing" xmlns:wp="http://schemas.openxmlformats.org/drawingml/2006/wordprocessingDrawing" xmlns:w10="urn:schemas-microsoft-com:office:word" xmlns:w="http://schemas.openxmlformats.org/wordprocessingml/2006/main" xmlns:w14="http://schemas.microsoft.com/office/word/2010/wordml" xmlns:w15="http://schemas.microsoft.com/office/word/2012/wordml" xmlns:w16se="http://schemas.microsoft.com/office/word/2015/wordml/symex" xmlns:wpg="http://schemas.microsoft.com/office/word/2010/wordprocessingGroup" xmlns:wpi="http://schemas.microsoft.com/office/word/2010/wordprocessingInk" xmlns:wne="http://schemas.microsoft.com/office/word/2006/wordml" xmlns:wps="http://schemas.microsoft.com/office/word/2010/wordprocessingShape" mc:Ignorable="w14 w15 w16se wp14">
   <w:abstractNum w:abstractNumId="0" w15:restartNumberingAfterBreak="0">
+    <w:nsid w:val="0903708D"/>
+    <w:multiLevelType w:val="hybridMultilevel"/>
+    <w:tmpl w:val="6AE42D5E"/>
+    <w:lvl w:ilvl="0" w:tplc="0C0A000F">
+      <w:start w:val="1"/>
+      <w:numFmt w:val="decimal"/>
+      <w:lvlText w:val="%1."/>
+      <w:lvlJc w:val="left"/>
+      <w:pPr>
+        <w:ind w:left="720" w:hanging="360"/>
+      </w:pPr>
+      <w:rPr>
+        <w:rFonts w:hint="default"/>
+      </w:rPr>
+    </w:lvl>
+    <w:lvl w:ilvl="1" w:tplc="0C0A0019" w:tentative="1">
+      <w:start w:val="1"/>
+      <w:numFmt w:val="lowerLetter"/>
+      <w:lvlText w:val="%2."/>
+      <w:lvlJc w:val="left"/>
+      <w:pPr>
+        <w:ind w:left="1440" w:hanging="360"/>
+      </w:pPr>
+    </w:lvl>
+    <w:lvl w:ilvl="2" w:tplc="0C0A001B" w:tentative="1">
+      <w:start w:val="1"/>
+      <w:numFmt w:val="lowerRoman"/>
+      <w:lvlText w:val="%3."/>
+      <w:lvlJc w:val="right"/>
+      <w:pPr>
+        <w:ind w:left="2160" w:hanging="180"/>
+      </w:pPr>
+    </w:lvl>
+    <w:lvl w:ilvl="3" w:tplc="0C0A000F" w:tentative="1">
+      <w:start w:val="1"/>
+      <w:numFmt w:val="decimal"/>
+      <w:lvlText w:val="%4."/>
+      <w:lvlJc w:val="left"/>
+      <w:pPr>
+        <w:ind w:left="2880" w:hanging="360"/>
+      </w:pPr>
+    </w:lvl>
+    <w:lvl w:ilvl="4" w:tplc="0C0A0019" w:tentative="1">
+      <w:start w:val="1"/>
+      <w:numFmt w:val="lowerLetter"/>
+      <w:lvlText w:val="%5."/>
+      <w:lvlJc w:val="left"/>
+      <w:pPr>
+        <w:ind w:left="3600" w:hanging="360"/>
+      </w:pPr>
+    </w:lvl>
+    <w:lvl w:ilvl="5" w:tplc="0C0A001B" w:tentative="1">
+      <w:start w:val="1"/>
+      <w:numFmt w:val="lowerRoman"/>
+      <w:lvlText w:val="%6."/>
+      <w:lvlJc w:val="right"/>
+      <w:pPr>
+        <w:ind w:left="4320" w:hanging="180"/>
+      </w:pPr>
+    </w:lvl>
+    <w:lvl w:ilvl="6" w:tplc="0C0A000F" w:tentative="1">
+      <w:start w:val="1"/>
+      <w:numFmt w:val="decimal"/>
+      <w:lvlText w:val="%7."/>
+      <w:lvlJc w:val="left"/>
+      <w:pPr>
+        <w:ind w:left="5040" w:hanging="360"/>
+      </w:pPr>
+    </w:lvl>
+    <w:lvl w:ilvl="7" w:tplc="0C0A0019" w:tentative="1">
+      <w:start w:val="1"/>
+      <w:numFmt w:val="lowerLetter"/>
+      <w:lvlText w:val="%8."/>
+      <w:lvlJc w:val="left"/>
+      <w:pPr>
+        <w:ind w:left="5760" w:hanging="360"/>
+      </w:pPr>
+    </w:lvl>
+    <w:lvl w:ilvl="8" w:tplc="0C0A001B" w:tentative="1">
+      <w:start w:val="1"/>
+      <w:numFmt w:val="lowerRoman"/>
+      <w:lvlText w:val="%9."/>
+      <w:lvlJc w:val="right"/>
+      <w:pPr>
+        <w:ind w:left="6480" w:hanging="180"/>
+      </w:pPr>
+    </w:lvl>
+  </w:abstractNum>
+  <w:abstractNum w:abstractNumId="1" w15:restartNumberingAfterBreak="0">
     <w:nsid w:val="18A76EED"/>
     <w:multiLevelType w:val="hybridMultilevel"/>
     <w:tmpl w:val="9918DAD8"/>
@@ -49872,7 +49241,7 @@
       </w:pPr>
     </w:lvl>
   </w:abstractNum>
-  <w:abstractNum w:abstractNumId="1" w15:restartNumberingAfterBreak="0">
+  <w:abstractNum w:abstractNumId="2" w15:restartNumberingAfterBreak="0">
     <w:nsid w:val="255E4A76"/>
     <w:multiLevelType w:val="hybridMultilevel"/>
     <w:tmpl w:val="BDEEEB8A"/>
@@ -49984,7 +49353,7 @@
       </w:rPr>
     </w:lvl>
   </w:abstractNum>
-  <w:abstractNum w:abstractNumId="2" w15:restartNumberingAfterBreak="0">
+  <w:abstractNum w:abstractNumId="3" w15:restartNumberingAfterBreak="0">
     <w:nsid w:val="27227C01"/>
     <w:multiLevelType w:val="hybridMultilevel"/>
     <w:tmpl w:val="4EBE5E26"/>
@@ -50073,7 +49442,7 @@
       </w:pPr>
     </w:lvl>
   </w:abstractNum>
-  <w:abstractNum w:abstractNumId="3" w15:restartNumberingAfterBreak="0">
+  <w:abstractNum w:abstractNumId="4" w15:restartNumberingAfterBreak="0">
     <w:nsid w:val="30381C64"/>
     <w:multiLevelType w:val="hybridMultilevel"/>
     <w:tmpl w:val="9918DAD8"/>
@@ -50162,7 +49531,7 @@
       </w:pPr>
     </w:lvl>
   </w:abstractNum>
-  <w:abstractNum w:abstractNumId="4" w15:restartNumberingAfterBreak="0">
+  <w:abstractNum w:abstractNumId="5" w15:restartNumberingAfterBreak="0">
     <w:nsid w:val="357225DE"/>
     <w:multiLevelType w:val="hybridMultilevel"/>
     <w:tmpl w:val="25603DF0"/>
@@ -50251,7 +49620,7 @@
       </w:pPr>
     </w:lvl>
   </w:abstractNum>
-  <w:abstractNum w:abstractNumId="5" w15:restartNumberingAfterBreak="0">
+  <w:abstractNum w:abstractNumId="6" w15:restartNumberingAfterBreak="0">
     <w:nsid w:val="4DB9663C"/>
     <w:multiLevelType w:val="hybridMultilevel"/>
     <w:tmpl w:val="5B74FF0C"/>
@@ -50363,7 +49732,7 @@
       </w:rPr>
     </w:lvl>
   </w:abstractNum>
-  <w:abstractNum w:abstractNumId="6" w15:restartNumberingAfterBreak="0">
+  <w:abstractNum w:abstractNumId="7" w15:restartNumberingAfterBreak="0">
     <w:nsid w:val="55601803"/>
     <w:multiLevelType w:val="hybridMultilevel"/>
     <w:tmpl w:val="BD446BA8"/>
@@ -50452,7 +49821,7 @@
       </w:pPr>
     </w:lvl>
   </w:abstractNum>
-  <w:abstractNum w:abstractNumId="7" w15:restartNumberingAfterBreak="0">
+  <w:abstractNum w:abstractNumId="8" w15:restartNumberingAfterBreak="0">
     <w:nsid w:val="5DB946B8"/>
     <w:multiLevelType w:val="hybridMultilevel"/>
     <w:tmpl w:val="C8C2326E"/>
@@ -50542,7 +49911,7 @@
       </w:pPr>
     </w:lvl>
   </w:abstractNum>
-  <w:abstractNum w:abstractNumId="8" w15:restartNumberingAfterBreak="0">
+  <w:abstractNum w:abstractNumId="9" w15:restartNumberingAfterBreak="0">
     <w:nsid w:val="5FA339A3"/>
     <w:multiLevelType w:val="hybridMultilevel"/>
     <w:tmpl w:val="2E62E994"/>
@@ -50631,7 +50000,7 @@
       </w:pPr>
     </w:lvl>
   </w:abstractNum>
-  <w:abstractNum w:abstractNumId="9" w15:restartNumberingAfterBreak="0">
+  <w:abstractNum w:abstractNumId="10" w15:restartNumberingAfterBreak="0">
     <w:nsid w:val="60EA4108"/>
     <w:multiLevelType w:val="hybridMultilevel"/>
     <w:tmpl w:val="61009964"/>
@@ -50720,7 +50089,7 @@
       </w:pPr>
     </w:lvl>
   </w:abstractNum>
-  <w:abstractNum w:abstractNumId="10" w15:restartNumberingAfterBreak="0">
+  <w:abstractNum w:abstractNumId="11" w15:restartNumberingAfterBreak="0">
     <w:nsid w:val="6DA52063"/>
     <w:multiLevelType w:val="hybridMultilevel"/>
     <w:tmpl w:val="8BBC1532"/>
@@ -50809,7 +50178,96 @@
       </w:pPr>
     </w:lvl>
   </w:abstractNum>
-  <w:abstractNum w:abstractNumId="11" w15:restartNumberingAfterBreak="0">
+  <w:abstractNum w:abstractNumId="12" w15:restartNumberingAfterBreak="0">
+    <w:nsid w:val="6DEF3E20"/>
+    <w:multiLevelType w:val="hybridMultilevel"/>
+    <w:tmpl w:val="EBFCD4C4"/>
+    <w:lvl w:ilvl="0" w:tplc="0C0A000F">
+      <w:start w:val="1"/>
+      <w:numFmt w:val="decimal"/>
+      <w:lvlText w:val="%1."/>
+      <w:lvlJc w:val="left"/>
+      <w:pPr>
+        <w:ind w:left="720" w:hanging="360"/>
+      </w:pPr>
+      <w:rPr>
+        <w:rFonts w:hint="default"/>
+      </w:rPr>
+    </w:lvl>
+    <w:lvl w:ilvl="1" w:tplc="0C0A0019" w:tentative="1">
+      <w:start w:val="1"/>
+      <w:numFmt w:val="lowerLetter"/>
+      <w:lvlText w:val="%2."/>
+      <w:lvlJc w:val="left"/>
+      <w:pPr>
+        <w:ind w:left="1440" w:hanging="360"/>
+      </w:pPr>
+    </w:lvl>
+    <w:lvl w:ilvl="2" w:tplc="0C0A001B" w:tentative="1">
+      <w:start w:val="1"/>
+      <w:numFmt w:val="lowerRoman"/>
+      <w:lvlText w:val="%3."/>
+      <w:lvlJc w:val="right"/>
+      <w:pPr>
+        <w:ind w:left="2160" w:hanging="180"/>
+      </w:pPr>
+    </w:lvl>
+    <w:lvl w:ilvl="3" w:tplc="0C0A000F" w:tentative="1">
+      <w:start w:val="1"/>
+      <w:numFmt w:val="decimal"/>
+      <w:lvlText w:val="%4."/>
+      <w:lvlJc w:val="left"/>
+      <w:pPr>
+        <w:ind w:left="2880" w:hanging="360"/>
+      </w:pPr>
+    </w:lvl>
+    <w:lvl w:ilvl="4" w:tplc="0C0A0019" w:tentative="1">
+      <w:start w:val="1"/>
+      <w:numFmt w:val="lowerLetter"/>
+      <w:lvlText w:val="%5."/>
+      <w:lvlJc w:val="left"/>
+      <w:pPr>
+        <w:ind w:left="3600" w:hanging="360"/>
+      </w:pPr>
+    </w:lvl>
+    <w:lvl w:ilvl="5" w:tplc="0C0A001B" w:tentative="1">
+      <w:start w:val="1"/>
+      <w:numFmt w:val="lowerRoman"/>
+      <w:lvlText w:val="%6."/>
+      <w:lvlJc w:val="right"/>
+      <w:pPr>
+        <w:ind w:left="4320" w:hanging="180"/>
+      </w:pPr>
+    </w:lvl>
+    <w:lvl w:ilvl="6" w:tplc="0C0A000F" w:tentative="1">
+      <w:start w:val="1"/>
+      <w:numFmt w:val="decimal"/>
+      <w:lvlText w:val="%7."/>
+      <w:lvlJc w:val="left"/>
+      <w:pPr>
+        <w:ind w:left="5040" w:hanging="360"/>
+      </w:pPr>
+    </w:lvl>
+    <w:lvl w:ilvl="7" w:tplc="0C0A0019" w:tentative="1">
+      <w:start w:val="1"/>
+      <w:numFmt w:val="lowerLetter"/>
+      <w:lvlText w:val="%8."/>
+      <w:lvlJc w:val="left"/>
+      <w:pPr>
+        <w:ind w:left="5760" w:hanging="360"/>
+      </w:pPr>
+    </w:lvl>
+    <w:lvl w:ilvl="8" w:tplc="0C0A001B" w:tentative="1">
+      <w:start w:val="1"/>
+      <w:numFmt w:val="lowerRoman"/>
+      <w:lvlText w:val="%9."/>
+      <w:lvlJc w:val="right"/>
+      <w:pPr>
+        <w:ind w:left="6480" w:hanging="180"/>
+      </w:pPr>
+    </w:lvl>
+  </w:abstractNum>
+  <w:abstractNum w:abstractNumId="13" w15:restartNumberingAfterBreak="0">
     <w:nsid w:val="77566583"/>
     <w:multiLevelType w:val="hybridMultilevel"/>
     <w:tmpl w:val="E7D2E8FE"/>
@@ -50921,7 +50379,7 @@
       </w:rPr>
     </w:lvl>
   </w:abstractNum>
-  <w:abstractNum w:abstractNumId="12" w15:restartNumberingAfterBreak="0">
+  <w:abstractNum w:abstractNumId="14" w15:restartNumberingAfterBreak="0">
     <w:nsid w:val="77FE2E1F"/>
     <w:multiLevelType w:val="hybridMultilevel"/>
     <w:tmpl w:val="4EE653AE"/>
@@ -51011,43 +50469,49 @@
     </w:lvl>
   </w:abstractNum>
   <w:num w:numId="1">
+    <w:abstractNumId w:val="13"/>
+  </w:num>
+  <w:num w:numId="2">
+    <w:abstractNumId w:val="8"/>
+  </w:num>
+  <w:num w:numId="3">
+    <w:abstractNumId w:val="10"/>
+  </w:num>
+  <w:num w:numId="4">
+    <w:abstractNumId w:val="2"/>
+  </w:num>
+  <w:num w:numId="5">
+    <w:abstractNumId w:val="7"/>
+  </w:num>
+  <w:num w:numId="6">
+    <w:abstractNumId w:val="6"/>
+  </w:num>
+  <w:num w:numId="7">
+    <w:abstractNumId w:val="1"/>
+  </w:num>
+  <w:num w:numId="8">
+    <w:abstractNumId w:val="5"/>
+  </w:num>
+  <w:num w:numId="9">
+    <w:abstractNumId w:val="4"/>
+  </w:num>
+  <w:num w:numId="10">
     <w:abstractNumId w:val="11"/>
   </w:num>
-  <w:num w:numId="2">
-    <w:abstractNumId w:val="7"/>
+  <w:num w:numId="11">
+    <w:abstractNumId w:val="14"/>
   </w:num>
-  <w:num w:numId="3">
+  <w:num w:numId="12">
+    <w:abstractNumId w:val="3"/>
+  </w:num>
+  <w:num w:numId="13">
     <w:abstractNumId w:val="9"/>
   </w:num>
-  <w:num w:numId="4">
-    <w:abstractNumId w:val="1"/>
-  </w:num>
-  <w:num w:numId="5">
-    <w:abstractNumId w:val="6"/>
-  </w:num>
-  <w:num w:numId="6">
-    <w:abstractNumId w:val="5"/>
-  </w:num>
-  <w:num w:numId="7">
+  <w:num w:numId="14">
     <w:abstractNumId w:val="0"/>
   </w:num>
-  <w:num w:numId="8">
-    <w:abstractNumId w:val="4"/>
-  </w:num>
-  <w:num w:numId="9">
-    <w:abstractNumId w:val="3"/>
-  </w:num>
-  <w:num w:numId="10">
-    <w:abstractNumId w:val="10"/>
-  </w:num>
-  <w:num w:numId="11">
+  <w:num w:numId="15">
     <w:abstractNumId w:val="12"/>
-  </w:num>
-  <w:num w:numId="12">
-    <w:abstractNumId w:val="2"/>
-  </w:num>
-  <w:num w:numId="13">
-    <w:abstractNumId w:val="8"/>
   </w:num>
 </w:numbering>
 </file>
@@ -51883,7 +51347,7 @@
 </file>
 
 <file path=customXml/itemProps1.xml><?xml version="1.0" encoding="utf-8"?>
-<ds:datastoreItem xmlns:ds="http://schemas.openxmlformats.org/officeDocument/2006/customXml" ds:itemID="{56563E06-3020-4090-B0E3-1075DFC5793C}">
+<ds:datastoreItem xmlns:ds="http://schemas.openxmlformats.org/officeDocument/2006/customXml" ds:itemID="{5428DCE6-C5A7-473D-9544-0438DFF8A3DB}">
   <ds:schemaRefs>
     <ds:schemaRef ds:uri="http://schemas.openxmlformats.org/officeDocument/2006/bibliography"/>
   </ds:schemaRefs>

</xml_diff>

<commit_message>
Hacemos el ejercicio lazy load
</commit_message>
<xml_diff>
--- a/documentacion/curso angular.docx
+++ b/documentacion/curso angular.docx
@@ -48196,8 +48196,6 @@
           <w:sz w:val="24"/>
         </w:rPr>
       </w:pPr>
-      <w:bookmarkStart w:id="0" w:name="_GoBack"/>
-      <w:bookmarkEnd w:id="0"/>
     </w:p>
     <w:p>
       <w:pPr>
@@ -48209,9 +48207,156 @@
     <w:p>
       <w:pPr>
         <w:rPr>
-          <w:sz w:val="20"/>
-        </w:rPr>
-      </w:pPr>
+          <w:b/>
+          <w:sz w:val="28"/>
+        </w:rPr>
+      </w:pPr>
+      <w:r>
+        <w:rPr>
+          <w:b/>
+          <w:sz w:val="28"/>
+        </w:rPr>
+        <w:t xml:space="preserve">Módulos, Rutas </w:t>
+      </w:r>
+      <w:r>
+        <w:rPr>
+          <w:b/>
+          <w:sz w:val="28"/>
+        </w:rPr>
+        <w:t>y Lazy Load</w:t>
+      </w:r>
+    </w:p>
+    <w:p>
+      <w:pPr>
+        <w:rPr>
+          <w:sz w:val="24"/>
+        </w:rPr>
+      </w:pPr>
+      <w:r>
+        <w:rPr>
+          <w:sz w:val="24"/>
+        </w:rPr>
+        <w:t>Cuando una aplicación comienza a ser bastante grande s</w:t>
+      </w:r>
+      <w:r>
+        <w:rPr>
+          <w:sz w:val="24"/>
+        </w:rPr>
+        <w:t xml:space="preserve">e hace necesario hacer módulos </w:t>
+      </w:r>
+      <w:r>
+        <w:rPr>
+          <w:sz w:val="24"/>
+        </w:rPr>
+        <w:t>y que además esos módulos se carguen según se necesitan.</w:t>
+      </w:r>
+      <w:r>
+        <w:rPr>
+          <w:sz w:val="24"/>
+        </w:rPr>
+        <w:t xml:space="preserve"> </w:t>
+      </w:r>
+      <w:r>
+        <w:rPr>
+          <w:sz w:val="24"/>
+        </w:rPr>
+        <w:t>Cabe destacar que de esta forma la aplicación irá mas rápida.</w:t>
+      </w:r>
+    </w:p>
+    <w:p>
+      <w:pPr>
+        <w:rPr>
+          <w:sz w:val="24"/>
+        </w:rPr>
+      </w:pPr>
+      <w:r>
+        <w:rPr>
+          <w:sz w:val="24"/>
+        </w:rPr>
+        <w:t>Esa carga de módulos se llama carga perezosa.</w:t>
+      </w:r>
+    </w:p>
+    <w:p>
+      <w:pPr>
+        <w:rPr>
+          <w:sz w:val="24"/>
+        </w:rPr>
+      </w:pPr>
+      <w:r>
+        <w:rPr>
+          <w:sz w:val="24"/>
+        </w:rPr>
+        <w:t>También es importante hacer lo mismo en el archivo de rutas. Cómo hemos podido ver en nuestra aplicación, el archivo de rutas ha sido muy grande.</w:t>
+      </w:r>
+    </w:p>
+    <w:p>
+      <w:pPr>
+        <w:rPr>
+          <w:sz w:val="24"/>
+        </w:rPr>
+      </w:pPr>
+      <w:r>
+        <w:rPr>
+          <w:sz w:val="24"/>
+        </w:rPr>
+        <w:t>Lo que trataremos es de hacer un fichero de rutas principal y luego sub</w:t>
+      </w:r>
+      <w:r>
+        <w:rPr>
+          <w:sz w:val="24"/>
+        </w:rPr>
+        <w:t xml:space="preserve"> </w:t>
+      </w:r>
+      <w:r>
+        <w:rPr>
+          <w:sz w:val="24"/>
+        </w:rPr>
+        <w:t>rutas por los módulos que se han creado.</w:t>
+      </w:r>
+    </w:p>
+    <w:p>
+      <w:pPr>
+        <w:rPr>
+          <w:sz w:val="24"/>
+        </w:rPr>
+      </w:pPr>
+      <w:r>
+        <w:rPr>
+          <w:sz w:val="24"/>
+        </w:rPr>
+        <w:t>Vamos a ver</w:t>
+      </w:r>
+      <w:r>
+        <w:rPr>
+          <w:sz w:val="24"/>
+        </w:rPr>
+        <w:t xml:space="preserve"> un ejemplo en el que se crean 2</w:t>
+      </w:r>
+      <w:r>
+        <w:rPr>
+          <w:sz w:val="24"/>
+        </w:rPr>
+        <w:t xml:space="preserve"> módulos cada uno de los</w:t>
+      </w:r>
+      <w:r>
+        <w:rPr>
+          <w:sz w:val="24"/>
+        </w:rPr>
+        <w:t xml:space="preserve"> cuales tendrá sus páginas y su configuración de rutas.</w:t>
+      </w:r>
+    </w:p>
+    <w:p>
+      <w:pPr>
+        <w:rPr>
+          <w:sz w:val="24"/>
+        </w:rPr>
+      </w:pPr>
+      <w:r>
+        <w:rPr>
+          <w:sz w:val="24"/>
+        </w:rPr>
+        <w:t>Precisamente es el fichero de configuración de rutas el que cargará los módulos demandados de forma perezosa.</w:t>
+      </w:r>
     </w:p>
     <w:p>
       <w:pPr>
@@ -48220,11 +48365,309 @@
           <w:sz w:val="20"/>
         </w:rPr>
       </w:pPr>
-      <w:r>
+    </w:p>
+    <w:p>
+      <w:pPr>
+        <w:rPr>
+          <w:sz w:val="28"/>
+        </w:rPr>
+      </w:pPr>
+      <w:bookmarkStart w:id="0" w:name="_GoBack"/>
+      <w:r>
+        <w:rPr>
+          <w:sz w:val="28"/>
+        </w:rPr>
+        <w:t>Módulo de auth</w:t>
+      </w:r>
+    </w:p>
+    <w:p>
+      <w:pPr>
+        <w:rPr>
+          <w:rFonts w:ascii="Courier New" w:hAnsi="Courier New" w:cs="Courier New"/>
+          <w:sz w:val="20"/>
+        </w:rPr>
+      </w:pPr>
+      <w:r>
+        <w:rPr>
+          <w:rFonts w:ascii="Courier New" w:hAnsi="Courier New" w:cs="Courier New"/>
+          <w:sz w:val="20"/>
+        </w:rPr>
+        <w:t>ng g m auth</w:t>
+      </w:r>
+    </w:p>
+    <w:p>
+      <w:pPr>
+        <w:rPr>
+          <w:rFonts w:ascii="Courier New" w:hAnsi="Courier New" w:cs="Courier New"/>
+          <w:sz w:val="20"/>
+        </w:rPr>
+      </w:pPr>
+      <w:r>
+        <w:rPr>
+          <w:rFonts w:ascii="Courier New" w:hAnsi="Courier New" w:cs="Courier New"/>
+          <w:sz w:val="20"/>
+        </w:rPr>
+        <w:t>ng g c auth/pages</w:t>
+      </w:r>
+    </w:p>
+    <w:p>
+      <w:pPr>
+        <w:rPr>
+          <w:rFonts w:ascii="Courier New" w:hAnsi="Courier New" w:cs="Courier New"/>
+          <w:sz w:val="20"/>
+        </w:rPr>
+      </w:pPr>
+      <w:r>
+        <w:rPr>
+          <w:rFonts w:ascii="Courier New" w:hAnsi="Courier New" w:cs="Courier New"/>
+          <w:sz w:val="20"/>
+        </w:rPr>
+        <w:t>ng g c auth/pages/registro</w:t>
+      </w:r>
+      <w:r>
+        <w:rPr>
+          <w:rFonts w:ascii="Courier New" w:hAnsi="Courier New" w:cs="Courier New"/>
+          <w:sz w:val="20"/>
+        </w:rPr>
+        <w:tab/>
+      </w:r>
+    </w:p>
+    <w:p>
+      <w:pPr>
+        <w:rPr>
+          <w:rFonts w:ascii="Courier New" w:hAnsi="Courier New" w:cs="Courier New"/>
+          <w:sz w:val="20"/>
+        </w:rPr>
+      </w:pPr>
+      <w:r>
+        <w:rPr>
+          <w:rFonts w:ascii="Courier New" w:hAnsi="Courier New" w:cs="Courier New"/>
+          <w:sz w:val="20"/>
+        </w:rPr>
+        <w:t>ng g c auth/pages/login</w:t>
+      </w:r>
+    </w:p>
+    <w:p>
+      <w:pPr>
+        <w:rPr>
+          <w:rFonts w:ascii="Courier New" w:hAnsi="Courier New" w:cs="Courier New"/>
+          <w:sz w:val="20"/>
+        </w:rPr>
+      </w:pPr>
+      <w:r>
+        <w:rPr>
+          <w:rFonts w:ascii="Courier New" w:hAnsi="Courier New" w:cs="Courier New"/>
+          <w:sz w:val="20"/>
+        </w:rPr>
+        <w:t>ng g c auth/pages/forgot</w:t>
+      </w:r>
+    </w:p>
+    <w:p>
+      <w:pPr>
+        <w:rPr>
+          <w:sz w:val="24"/>
+        </w:rPr>
+      </w:pPr>
+      <w:r>
+        <w:rPr>
+          <w:sz w:val="24"/>
+        </w:rPr>
+        <w:t>Y el fichero de rutas</w:t>
+      </w:r>
+    </w:p>
+    <w:p>
+      <w:pPr>
+        <w:rPr>
+          <w:rFonts w:ascii="Courier New" w:hAnsi="Courier New" w:cs="Courier New"/>
+          <w:sz w:val="20"/>
+        </w:rPr>
+      </w:pPr>
+      <w:r>
+        <w:rPr>
+          <w:rFonts w:ascii="Courier New" w:hAnsi="Courier New" w:cs="Courier New"/>
+          <w:sz w:val="20"/>
+        </w:rPr>
+        <w:t xml:space="preserve">ng g m auth/authRouting </w:t>
+      </w:r>
+      <w:r>
+        <w:rPr>
+          <w:rFonts w:ascii="Courier New" w:hAnsi="Courier New" w:cs="Courier New"/>
+          <w:sz w:val="20"/>
+        </w:rPr>
+        <w:t>–</w:t>
+      </w:r>
+      <w:r>
+        <w:rPr>
+          <w:rFonts w:ascii="Courier New" w:hAnsi="Courier New" w:cs="Courier New"/>
+          <w:sz w:val="20"/>
+        </w:rPr>
+        <w:t>flat</w:t>
+      </w:r>
+    </w:p>
+    <w:p>
+      <w:pPr>
+        <w:rPr>
+          <w:sz w:val="24"/>
+        </w:rPr>
+      </w:pPr>
+      <w:r>
+        <w:rPr>
+          <w:sz w:val="24"/>
+        </w:rPr>
+        <w:t>Una vez creado todo, los pasos son:</w:t>
+      </w:r>
+    </w:p>
+    <w:p>
+      <w:pPr>
+        <w:rPr>
+          <w:sz w:val="24"/>
+        </w:rPr>
+      </w:pPr>
+      <w:r>
+        <w:rPr>
+          <w:sz w:val="24"/>
+        </w:rPr>
+        <w:t>Configurar el archivo de rutas principal</w:t>
+      </w:r>
+    </w:p>
+    <w:p>
+      <w:pPr>
+        <w:rPr>
+          <w:sz w:val="24"/>
+        </w:rPr>
+      </w:pPr>
+      <w:r>
+        <w:rPr>
+          <w:sz w:val="24"/>
+        </w:rPr>
+        <w:t>Configurar las rutas hijas</w:t>
+      </w:r>
+    </w:p>
+    <w:p>
+      <w:pPr>
+        <w:rPr>
+          <w:sz w:val="24"/>
+        </w:rPr>
+      </w:pPr>
+      <w:r>
+        <w:rPr>
+          <w:sz w:val="24"/>
+        </w:rPr>
+        <w:t>Importar el archivo de rutas hijas en el módulo que queremos cargar de forma perezosa</w:t>
+      </w:r>
+    </w:p>
+    <w:p>
+      <w:pPr>
+        <w:rPr>
+          <w:sz w:val="24"/>
+        </w:rPr>
+      </w:pPr>
+      <w:r>
+        <w:rPr>
+          <w:sz w:val="24"/>
+        </w:rPr>
+        <w:t>Otra forma de crear el módulo y el fichero de rutas de forma rápida es:</w:t>
+      </w:r>
+    </w:p>
+    <w:p>
+      <w:pPr>
+        <w:rPr>
+          <w:rFonts w:ascii="Courier New" w:hAnsi="Courier New" w:cs="Courier New"/>
+          <w:sz w:val="20"/>
+        </w:rPr>
+      </w:pPr>
+      <w:r>
+        <w:rPr>
+          <w:rFonts w:ascii="Courier New" w:hAnsi="Courier New" w:cs="Courier New"/>
+          <w:sz w:val="20"/>
+        </w:rPr>
+        <w:t xml:space="preserve">ng g m productos </w:t>
+      </w:r>
+      <w:r>
+        <w:rPr>
+          <w:rFonts w:ascii="Courier New" w:hAnsi="Courier New" w:cs="Courier New"/>
+          <w:sz w:val="20"/>
+        </w:rPr>
+        <w:t>–-</w:t>
+      </w:r>
+      <w:r>
+        <w:rPr>
+          <w:rFonts w:ascii="Courier New" w:hAnsi="Courier New" w:cs="Courier New"/>
+          <w:sz w:val="20"/>
+        </w:rPr>
+        <w:t>routing</w:t>
+      </w:r>
+    </w:p>
+    <w:bookmarkEnd w:id="0"/>
+    <w:p>
+      <w:pPr>
+        <w:rPr>
+          <w:sz w:val="28"/>
+        </w:rPr>
+      </w:pPr>
+      <w:r>
+        <w:rPr>
+          <w:sz w:val="28"/>
+        </w:rPr>
+        <w:t xml:space="preserve">todo el código de ejemplo lo tiene en </w:t>
+      </w:r>
+      <w:hyperlink r:id="rId31" w:history="1">
+        <w:r>
+          <w:rPr>
+            <w:rStyle w:val="Hipervnculo"/>
+            <w:sz w:val="28"/>
+          </w:rPr>
+          <w:t>https://github.com/jucarlos/apuntesCursoAngular</w:t>
+        </w:r>
+      </w:hyperlink>
+    </w:p>
+    <w:p>
+      <w:pPr>
+        <w:rPr>
+          <w:sz w:val="28"/>
+        </w:rPr>
+      </w:pPr>
+    </w:p>
+    <w:p>
+      <w:pPr>
+        <w:rPr>
+          <w:sz w:val="28"/>
+        </w:rPr>
+      </w:pPr>
+    </w:p>
+    <w:p>
+      <w:pPr>
+        <w:rPr>
+          <w:rFonts w:ascii="Courier New" w:hAnsi="Courier New" w:cs="Courier New"/>
+          <w:sz w:val="20"/>
+        </w:rPr>
+      </w:pPr>
+    </w:p>
+    <w:p>
+      <w:pPr>
+        <w:rPr>
+          <w:rFonts w:ascii="Courier New" w:hAnsi="Courier New" w:cs="Courier New"/>
+          <w:sz w:val="20"/>
+        </w:rPr>
+      </w:pPr>
+    </w:p>
+    <w:p>
+      <w:pPr>
+        <w:pStyle w:val="Prrafodelista"/>
+        <w:numPr>
+          <w:ilvl w:val="0"/>
+          <w:numId w:val="16"/>
+        </w:numPr>
         <w:rPr>
           <w:b/>
           <w:sz w:val="20"/>
         </w:rPr>
+      </w:pPr>
+      <w:r>
+        <w:rPr>
+          <w:b/>
+          <w:sz w:val="20"/>
+        </w:rPr>
         <w:br w:type="page"/>
       </w:r>
     </w:p>
@@ -48232,13 +48675,76 @@
       <w:pPr>
         <w:rPr>
           <w:b/>
-        </w:rPr>
-      </w:pPr>
-      <w:r>
+          <w:sz w:val="20"/>
+        </w:rPr>
+      </w:pPr>
+    </w:p>
+    <w:p>
+      <w:pPr>
         <w:rPr>
           <w:b/>
-        </w:rPr>
-        <w:lastRenderedPageBreak/>
+          <w:sz w:val="20"/>
+        </w:rPr>
+      </w:pPr>
+    </w:p>
+    <w:p>
+      <w:pPr>
+        <w:rPr>
+          <w:b/>
+          <w:sz w:val="20"/>
+        </w:rPr>
+      </w:pPr>
+    </w:p>
+    <w:p>
+      <w:pPr>
+        <w:rPr>
+          <w:b/>
+          <w:sz w:val="20"/>
+        </w:rPr>
+      </w:pPr>
+    </w:p>
+    <w:p>
+      <w:pPr>
+        <w:rPr>
+          <w:b/>
+          <w:sz w:val="20"/>
+        </w:rPr>
+      </w:pPr>
+    </w:p>
+    <w:p>
+      <w:pPr>
+        <w:rPr>
+          <w:b/>
+          <w:sz w:val="20"/>
+        </w:rPr>
+      </w:pPr>
+    </w:p>
+    <w:p>
+      <w:pPr>
+        <w:rPr>
+          <w:b/>
+          <w:sz w:val="20"/>
+        </w:rPr>
+      </w:pPr>
+    </w:p>
+    <w:p>
+      <w:pPr>
+        <w:rPr>
+          <w:b/>
+          <w:sz w:val="20"/>
+        </w:rPr>
+      </w:pPr>
+    </w:p>
+    <w:p>
+      <w:pPr>
+        <w:rPr>
+          <w:b/>
+        </w:rPr>
+      </w:pPr>
+      <w:r>
+        <w:rPr>
+          <w:b/>
+        </w:rPr>
         <w:t>Socket</w:t>
       </w:r>
     </w:p>
@@ -48353,7 +48859,6 @@
     </w:p>
     <w:p>
       <w:r>
-        <w:lastRenderedPageBreak/>
         <w:t>https://app-ejemplo-utilidades-matg09.cm-pre.jccm.es/api/vehiculos?marca=ne(Seat)</w:t>
       </w:r>
     </w:p>
@@ -48431,6 +48936,7 @@
     </w:p>
     <w:p>
       <w:r>
+        <w:lastRenderedPageBreak/>
         <w:t>ng g c pages/clientes --skipTests=true -is</w:t>
       </w:r>
     </w:p>
@@ -48517,7 +49023,7 @@
       </w:r>
     </w:p>
     <w:sectPr>
-      <w:headerReference w:type="default" r:id="rId31"/>
+      <w:headerReference w:type="default" r:id="rId32"/>
       <w:pgSz w:w="11906" w:h="16838"/>
       <w:pgMar w:top="2394" w:right="1701" w:bottom="1417" w:left="1701" w:header="708" w:footer="708" w:gutter="0"/>
       <w:cols w:space="708"/>
@@ -49621,6 +50127,95 @@
     </w:lvl>
   </w:abstractNum>
   <w:abstractNum w:abstractNumId="6" w15:restartNumberingAfterBreak="0">
+    <w:nsid w:val="3A982B98"/>
+    <w:multiLevelType w:val="hybridMultilevel"/>
+    <w:tmpl w:val="0C9C311E"/>
+    <w:lvl w:ilvl="0" w:tplc="2508E66A">
+      <w:start w:val="1"/>
+      <w:numFmt w:val="decimal"/>
+      <w:lvlText w:val="%1."/>
+      <w:lvlJc w:val="left"/>
+      <w:pPr>
+        <w:ind w:left="720" w:hanging="360"/>
+      </w:pPr>
+      <w:rPr>
+        <w:rFonts w:ascii="Courier New" w:hAnsi="Courier New" w:cs="Courier New" w:hint="default"/>
+      </w:rPr>
+    </w:lvl>
+    <w:lvl w:ilvl="1" w:tplc="0C0A0019" w:tentative="1">
+      <w:start w:val="1"/>
+      <w:numFmt w:val="lowerLetter"/>
+      <w:lvlText w:val="%2."/>
+      <w:lvlJc w:val="left"/>
+      <w:pPr>
+        <w:ind w:left="1440" w:hanging="360"/>
+      </w:pPr>
+    </w:lvl>
+    <w:lvl w:ilvl="2" w:tplc="0C0A001B" w:tentative="1">
+      <w:start w:val="1"/>
+      <w:numFmt w:val="lowerRoman"/>
+      <w:lvlText w:val="%3."/>
+      <w:lvlJc w:val="right"/>
+      <w:pPr>
+        <w:ind w:left="2160" w:hanging="180"/>
+      </w:pPr>
+    </w:lvl>
+    <w:lvl w:ilvl="3" w:tplc="0C0A000F" w:tentative="1">
+      <w:start w:val="1"/>
+      <w:numFmt w:val="decimal"/>
+      <w:lvlText w:val="%4."/>
+      <w:lvlJc w:val="left"/>
+      <w:pPr>
+        <w:ind w:left="2880" w:hanging="360"/>
+      </w:pPr>
+    </w:lvl>
+    <w:lvl w:ilvl="4" w:tplc="0C0A0019" w:tentative="1">
+      <w:start w:val="1"/>
+      <w:numFmt w:val="lowerLetter"/>
+      <w:lvlText w:val="%5."/>
+      <w:lvlJc w:val="left"/>
+      <w:pPr>
+        <w:ind w:left="3600" w:hanging="360"/>
+      </w:pPr>
+    </w:lvl>
+    <w:lvl w:ilvl="5" w:tplc="0C0A001B" w:tentative="1">
+      <w:start w:val="1"/>
+      <w:numFmt w:val="lowerRoman"/>
+      <w:lvlText w:val="%6."/>
+      <w:lvlJc w:val="right"/>
+      <w:pPr>
+        <w:ind w:left="4320" w:hanging="180"/>
+      </w:pPr>
+    </w:lvl>
+    <w:lvl w:ilvl="6" w:tplc="0C0A000F" w:tentative="1">
+      <w:start w:val="1"/>
+      <w:numFmt w:val="decimal"/>
+      <w:lvlText w:val="%7."/>
+      <w:lvlJc w:val="left"/>
+      <w:pPr>
+        <w:ind w:left="5040" w:hanging="360"/>
+      </w:pPr>
+    </w:lvl>
+    <w:lvl w:ilvl="7" w:tplc="0C0A0019" w:tentative="1">
+      <w:start w:val="1"/>
+      <w:numFmt w:val="lowerLetter"/>
+      <w:lvlText w:val="%8."/>
+      <w:lvlJc w:val="left"/>
+      <w:pPr>
+        <w:ind w:left="5760" w:hanging="360"/>
+      </w:pPr>
+    </w:lvl>
+    <w:lvl w:ilvl="8" w:tplc="0C0A001B" w:tentative="1">
+      <w:start w:val="1"/>
+      <w:numFmt w:val="lowerRoman"/>
+      <w:lvlText w:val="%9."/>
+      <w:lvlJc w:val="right"/>
+      <w:pPr>
+        <w:ind w:left="6480" w:hanging="180"/>
+      </w:pPr>
+    </w:lvl>
+  </w:abstractNum>
+  <w:abstractNum w:abstractNumId="7" w15:restartNumberingAfterBreak="0">
     <w:nsid w:val="4DB9663C"/>
     <w:multiLevelType w:val="hybridMultilevel"/>
     <w:tmpl w:val="5B74FF0C"/>
@@ -49732,7 +50327,7 @@
       </w:rPr>
     </w:lvl>
   </w:abstractNum>
-  <w:abstractNum w:abstractNumId="7" w15:restartNumberingAfterBreak="0">
+  <w:abstractNum w:abstractNumId="8" w15:restartNumberingAfterBreak="0">
     <w:nsid w:val="55601803"/>
     <w:multiLevelType w:val="hybridMultilevel"/>
     <w:tmpl w:val="BD446BA8"/>
@@ -49821,7 +50416,7 @@
       </w:pPr>
     </w:lvl>
   </w:abstractNum>
-  <w:abstractNum w:abstractNumId="8" w15:restartNumberingAfterBreak="0">
+  <w:abstractNum w:abstractNumId="9" w15:restartNumberingAfterBreak="0">
     <w:nsid w:val="5DB946B8"/>
     <w:multiLevelType w:val="hybridMultilevel"/>
     <w:tmpl w:val="C8C2326E"/>
@@ -49911,7 +50506,7 @@
       </w:pPr>
     </w:lvl>
   </w:abstractNum>
-  <w:abstractNum w:abstractNumId="9" w15:restartNumberingAfterBreak="0">
+  <w:abstractNum w:abstractNumId="10" w15:restartNumberingAfterBreak="0">
     <w:nsid w:val="5FA339A3"/>
     <w:multiLevelType w:val="hybridMultilevel"/>
     <w:tmpl w:val="2E62E994"/>
@@ -50000,7 +50595,7 @@
       </w:pPr>
     </w:lvl>
   </w:abstractNum>
-  <w:abstractNum w:abstractNumId="10" w15:restartNumberingAfterBreak="0">
+  <w:abstractNum w:abstractNumId="11" w15:restartNumberingAfterBreak="0">
     <w:nsid w:val="60EA4108"/>
     <w:multiLevelType w:val="hybridMultilevel"/>
     <w:tmpl w:val="61009964"/>
@@ -50089,7 +50684,7 @@
       </w:pPr>
     </w:lvl>
   </w:abstractNum>
-  <w:abstractNum w:abstractNumId="11" w15:restartNumberingAfterBreak="0">
+  <w:abstractNum w:abstractNumId="12" w15:restartNumberingAfterBreak="0">
     <w:nsid w:val="6DA52063"/>
     <w:multiLevelType w:val="hybridMultilevel"/>
     <w:tmpl w:val="8BBC1532"/>
@@ -50178,7 +50773,7 @@
       </w:pPr>
     </w:lvl>
   </w:abstractNum>
-  <w:abstractNum w:abstractNumId="12" w15:restartNumberingAfterBreak="0">
+  <w:abstractNum w:abstractNumId="13" w15:restartNumberingAfterBreak="0">
     <w:nsid w:val="6DEF3E20"/>
     <w:multiLevelType w:val="hybridMultilevel"/>
     <w:tmpl w:val="EBFCD4C4"/>
@@ -50267,7 +50862,7 @@
       </w:pPr>
     </w:lvl>
   </w:abstractNum>
-  <w:abstractNum w:abstractNumId="13" w15:restartNumberingAfterBreak="0">
+  <w:abstractNum w:abstractNumId="14" w15:restartNumberingAfterBreak="0">
     <w:nsid w:val="77566583"/>
     <w:multiLevelType w:val="hybridMultilevel"/>
     <w:tmpl w:val="E7D2E8FE"/>
@@ -50379,7 +50974,7 @@
       </w:rPr>
     </w:lvl>
   </w:abstractNum>
-  <w:abstractNum w:abstractNumId="14" w15:restartNumberingAfterBreak="0">
+  <w:abstractNum w:abstractNumId="15" w15:restartNumberingAfterBreak="0">
     <w:nsid w:val="77FE2E1F"/>
     <w:multiLevelType w:val="hybridMultilevel"/>
     <w:tmpl w:val="4EE653AE"/>
@@ -50469,22 +51064,22 @@
     </w:lvl>
   </w:abstractNum>
   <w:num w:numId="1">
-    <w:abstractNumId w:val="13"/>
+    <w:abstractNumId w:val="14"/>
   </w:num>
   <w:num w:numId="2">
-    <w:abstractNumId w:val="8"/>
+    <w:abstractNumId w:val="9"/>
   </w:num>
   <w:num w:numId="3">
-    <w:abstractNumId w:val="10"/>
+    <w:abstractNumId w:val="11"/>
   </w:num>
   <w:num w:numId="4">
     <w:abstractNumId w:val="2"/>
   </w:num>
   <w:num w:numId="5">
-    <w:abstractNumId w:val="7"/>
+    <w:abstractNumId w:val="8"/>
   </w:num>
   <w:num w:numId="6">
-    <w:abstractNumId w:val="6"/>
+    <w:abstractNumId w:val="7"/>
   </w:num>
   <w:num w:numId="7">
     <w:abstractNumId w:val="1"/>
@@ -50496,22 +51091,25 @@
     <w:abstractNumId w:val="4"/>
   </w:num>
   <w:num w:numId="10">
-    <w:abstractNumId w:val="11"/>
+    <w:abstractNumId w:val="12"/>
   </w:num>
   <w:num w:numId="11">
-    <w:abstractNumId w:val="14"/>
+    <w:abstractNumId w:val="15"/>
   </w:num>
   <w:num w:numId="12">
     <w:abstractNumId w:val="3"/>
   </w:num>
   <w:num w:numId="13">
-    <w:abstractNumId w:val="9"/>
+    <w:abstractNumId w:val="10"/>
   </w:num>
   <w:num w:numId="14">
     <w:abstractNumId w:val="0"/>
   </w:num>
   <w:num w:numId="15">
-    <w:abstractNumId w:val="12"/>
+    <w:abstractNumId w:val="13"/>
+  </w:num>
+  <w:num w:numId="16">
+    <w:abstractNumId w:val="6"/>
   </w:num>
 </w:numbering>
 </file>
@@ -51347,7 +51945,7 @@
 </file>
 
 <file path=customXml/itemProps1.xml><?xml version="1.0" encoding="utf-8"?>
-<ds:datastoreItem xmlns:ds="http://schemas.openxmlformats.org/officeDocument/2006/customXml" ds:itemID="{5428DCE6-C5A7-473D-9544-0438DFF8A3DB}">
+<ds:datastoreItem xmlns:ds="http://schemas.openxmlformats.org/officeDocument/2006/customXml" ds:itemID="{9B59BEF9-C26B-47F3-B34F-AF4097929949}">
   <ds:schemaRefs>
     <ds:schemaRef ds:uri="http://schemas.openxmlformats.org/officeDocument/2006/bibliography"/>
   </ds:schemaRefs>

</xml_diff>